<commit_message>
final single cordic 80% finish
</commit_message>
<xml_diff>
--- a/HW5/說明文件/DSP_in_VLSI_HW5.docx
+++ b/HW5/說明文件/DSP_in_VLSI_HW5.docx
@@ -1780,17 +1780,17 @@
         <w:ind w:leftChars="100" w:left="240"/>
         <w:jc w:val="center"/>
         <w:rPr>
-          <w:rFonts w:ascii="Arial" w:hAnsi="Arial" w:cs="Arial" w:hint="eastAsia"/>
-          <w:sz w:val="32"/>
-          <w:szCs w:val="32"/>
-        </w:rPr>
-      </w:pPr>
-    </w:p>
-    <w:p>
-      <w:pPr>
-        <w:ind w:leftChars="100" w:left="240"/>
-        <w:rPr>
-          <w:rFonts w:ascii="Arial" w:hAnsi="Arial" w:cs="Arial" w:hint="eastAsia"/>
+          <w:rFonts w:ascii="Arial" w:hAnsi="Arial" w:cs="Arial"/>
+          <w:sz w:val="32"/>
+          <w:szCs w:val="32"/>
+        </w:rPr>
+      </w:pPr>
+    </w:p>
+    <w:p>
+      <w:pPr>
+        <w:ind w:leftChars="100" w:left="240"/>
+        <w:rPr>
+          <w:rFonts w:ascii="Arial" w:hAnsi="Arial" w:cs="Arial"/>
           <w:sz w:val="32"/>
           <w:szCs w:val="32"/>
         </w:rPr>
@@ -1841,7 +1841,6 @@
       <w:pPr>
         <w:ind w:leftChars="100" w:left="240"/>
         <w:rPr>
-          <w:rFonts w:hint="eastAsia"/>
           <w:noProof/>
         </w:rPr>
       </w:pPr>
@@ -1906,6 +1905,7 @@
       <w:r>
         <w:rPr>
           <w:rFonts w:ascii="Arial" w:hAnsi="Arial" w:cs="Arial"/>
+          <w:noProof/>
           <w:szCs w:val="24"/>
         </w:rPr>
         <w:drawing>
@@ -1990,42 +1990,34 @@
       <w:pPr>
         <w:ind w:leftChars="100" w:left="240"/>
         <w:rPr>
-          <w:rFonts w:ascii="Arial" w:hAnsi="Arial" w:cs="Arial" w:hint="eastAsia"/>
-          <w:sz w:val="28"/>
-          <w:szCs w:val="28"/>
-        </w:rPr>
-      </w:pPr>
-      <w:r>
-        <w:rPr>
-          <w:rFonts w:ascii="Arial" w:hAnsi="Arial" w:cs="Arial"/>
-          <w:sz w:val="32"/>
-          <w:szCs w:val="32"/>
-        </w:rPr>
-        <w:tab/>
-      </w:r>
-      <w:r>
-        <w:rPr>
-          <w:rFonts w:ascii="Arial" w:hAnsi="Arial" w:cs="Arial"/>
-          <w:sz w:val="32"/>
-          <w:szCs w:val="32"/>
-        </w:rPr>
-        <w:tab/>
-      </w:r>
-      <w:r>
-        <w:rPr>
-          <w:rFonts w:ascii="Arial" w:hAnsi="Arial" w:cs="Arial"/>
-          <w:sz w:val="28"/>
-          <w:szCs w:val="28"/>
-        </w:rPr>
-        <w:t>4.1.1 C</w:t>
-      </w:r>
-      <w:r>
-        <w:rPr>
-          <w:rFonts w:ascii="Arial" w:hAnsi="Arial" w:cs="Arial"/>
-          <w:sz w:val="28"/>
-          <w:szCs w:val="28"/>
-        </w:rPr>
-        <w:t>ommutator</w:t>
+          <w:rFonts w:ascii="Arial" w:hAnsi="Arial" w:cs="Arial"/>
+          <w:sz w:val="28"/>
+          <w:szCs w:val="28"/>
+        </w:rPr>
+      </w:pPr>
+      <w:r>
+        <w:rPr>
+          <w:rFonts w:ascii="Arial" w:hAnsi="Arial" w:cs="Arial"/>
+          <w:sz w:val="32"/>
+          <w:szCs w:val="32"/>
+        </w:rPr>
+        <w:tab/>
+      </w:r>
+      <w:r>
+        <w:rPr>
+          <w:rFonts w:ascii="Arial" w:hAnsi="Arial" w:cs="Arial"/>
+          <w:sz w:val="32"/>
+          <w:szCs w:val="32"/>
+        </w:rPr>
+        <w:tab/>
+      </w:r>
+      <w:r>
+        <w:rPr>
+          <w:rFonts w:ascii="Arial" w:hAnsi="Arial" w:cs="Arial"/>
+          <w:sz w:val="28"/>
+          <w:szCs w:val="28"/>
+        </w:rPr>
+        <w:t>4.1.1 Commutator</w:t>
       </w:r>
     </w:p>
     <w:p>
@@ -2087,7 +2079,123 @@
           <w:szCs w:val="24"/>
         </w:rPr>
         <w:tab/>
-        <w:t>else</w:t>
+        <w:t>else: bypass mode</w:t>
+      </w:r>
+    </w:p>
+    <w:p>
+      <w:pPr>
+        <w:ind w:leftChars="100" w:left="240"/>
+        <w:rPr>
+          <w:rFonts w:ascii="Arial" w:hAnsi="Arial" w:cs="Arial"/>
+          <w:sz w:val="28"/>
+          <w:szCs w:val="28"/>
+        </w:rPr>
+      </w:pPr>
+      <w:r>
+        <w:rPr>
+          <w:rFonts w:ascii="Arial" w:hAnsi="Arial" w:cs="Arial"/>
+          <w:szCs w:val="24"/>
+        </w:rPr>
+        <w:tab/>
+      </w:r>
+      <w:r>
+        <w:rPr>
+          <w:rFonts w:ascii="Arial" w:hAnsi="Arial" w:cs="Arial"/>
+          <w:szCs w:val="24"/>
+        </w:rPr>
+        <w:tab/>
+      </w:r>
+      <w:r>
+        <w:rPr>
+          <w:rFonts w:ascii="Arial" w:hAnsi="Arial" w:cs="Arial"/>
+          <w:sz w:val="28"/>
+          <w:szCs w:val="28"/>
+        </w:rPr>
+        <w:t>4.1.</w:t>
+      </w:r>
+      <w:r>
+        <w:rPr>
+          <w:rFonts w:ascii="Arial" w:hAnsi="Arial" w:cs="Arial"/>
+          <w:sz w:val="28"/>
+          <w:szCs w:val="28"/>
+        </w:rPr>
+        <w:t>2</w:t>
+      </w:r>
+      <w:r>
+        <w:rPr>
+          <w:rFonts w:ascii="Arial" w:hAnsi="Arial" w:cs="Arial"/>
+          <w:sz w:val="28"/>
+          <w:szCs w:val="28"/>
+        </w:rPr>
+        <w:t xml:space="preserve"> </w:t>
+      </w:r>
+      <w:r>
+        <w:rPr>
+          <w:rFonts w:ascii="Arial" w:hAnsi="Arial" w:cs="Arial"/>
+          <w:sz w:val="28"/>
+          <w:szCs w:val="28"/>
+        </w:rPr>
+        <w:t>B</w:t>
+      </w:r>
+      <w:r>
+        <w:rPr>
+          <w:rFonts w:ascii="Arial" w:hAnsi="Arial" w:cs="Arial"/>
+          <w:sz w:val="28"/>
+          <w:szCs w:val="28"/>
+        </w:rPr>
+        <w:t>utterfly</w:t>
+      </w:r>
+    </w:p>
+    <w:p>
+      <w:pPr>
+        <w:ind w:leftChars="100" w:left="240"/>
+        <w:rPr>
+          <w:rFonts w:ascii="Arial" w:hAnsi="Arial" w:cs="Arial"/>
+          <w:szCs w:val="24"/>
+        </w:rPr>
+      </w:pPr>
+      <w:r>
+        <w:rPr>
+          <w:rFonts w:ascii="Arial" w:hAnsi="Arial" w:cs="Arial"/>
+          <w:szCs w:val="24"/>
+        </w:rPr>
+        <w:tab/>
+      </w:r>
+      <w:r>
+        <w:rPr>
+          <w:rFonts w:ascii="Arial" w:hAnsi="Arial" w:cs="Arial"/>
+          <w:szCs w:val="24"/>
+        </w:rPr>
+        <w:tab/>
+      </w:r>
+      <w:r>
+        <w:rPr>
+          <w:rFonts w:ascii="Arial" w:hAnsi="Arial" w:cs="Arial"/>
+          <w:szCs w:val="24"/>
+        </w:rPr>
+        <w:tab/>
+        <w:t xml:space="preserve">Counter = </w:t>
+      </w:r>
+      <w:r>
+        <w:rPr>
+          <w:rFonts w:ascii="Arial" w:hAnsi="Arial" w:cs="Arial"/>
+          <w:szCs w:val="24"/>
+        </w:rPr>
+        <w:t>16</w:t>
+      </w:r>
+      <w:r>
+        <w:rPr>
+          <w:rFonts w:ascii="Arial" w:hAnsi="Arial" w:cs="Arial"/>
+          <w:szCs w:val="24"/>
+        </w:rPr>
+        <w:t xml:space="preserve"> ~ </w:t>
+      </w:r>
+      <w:r>
+        <w:rPr>
+          <w:rFonts w:ascii="Arial" w:hAnsi="Arial" w:cs="Arial"/>
+          <w:szCs w:val="24"/>
+        </w:rPr>
+        <w:t>31</w:t>
       </w:r>
       <w:r>
         <w:rPr>
@@ -2101,7 +2209,7 @@
           <w:rFonts w:ascii="Arial" w:hAnsi="Arial" w:cs="Arial"/>
           <w:szCs w:val="24"/>
         </w:rPr>
-        <w:t>bypass</w:t>
+        <w:t>computation</w:t>
       </w:r>
       <w:r>
         <w:rPr>
@@ -2115,144 +2223,7 @@
       <w:pPr>
         <w:ind w:leftChars="100" w:left="240"/>
         <w:rPr>
-          <w:rFonts w:ascii="Arial" w:hAnsi="Arial" w:cs="Arial" w:hint="eastAsia"/>
-          <w:sz w:val="28"/>
-          <w:szCs w:val="28"/>
-        </w:rPr>
-      </w:pPr>
-      <w:r>
-        <w:rPr>
-          <w:rFonts w:ascii="Arial" w:hAnsi="Arial" w:cs="Arial"/>
-          <w:szCs w:val="24"/>
-        </w:rPr>
-        <w:tab/>
-      </w:r>
-      <w:r>
-        <w:rPr>
-          <w:rFonts w:ascii="Arial" w:hAnsi="Arial" w:cs="Arial"/>
-          <w:szCs w:val="24"/>
-        </w:rPr>
-        <w:tab/>
-      </w:r>
-      <w:r>
-        <w:rPr>
-          <w:rFonts w:ascii="Arial" w:hAnsi="Arial" w:cs="Arial"/>
-          <w:sz w:val="28"/>
-          <w:szCs w:val="28"/>
-        </w:rPr>
-        <w:t>4.1.</w:t>
-      </w:r>
-      <w:r>
-        <w:rPr>
-          <w:rFonts w:ascii="Arial" w:hAnsi="Arial" w:cs="Arial"/>
-          <w:sz w:val="28"/>
-          <w:szCs w:val="28"/>
-        </w:rPr>
-        <w:t>2</w:t>
-      </w:r>
-      <w:r>
-        <w:rPr>
-          <w:rFonts w:ascii="Arial" w:hAnsi="Arial" w:cs="Arial"/>
-          <w:sz w:val="28"/>
-          <w:szCs w:val="28"/>
-        </w:rPr>
-        <w:t xml:space="preserve"> </w:t>
-      </w:r>
-      <w:r>
-        <w:rPr>
-          <w:rFonts w:ascii="Arial" w:hAnsi="Arial" w:cs="Arial"/>
-          <w:sz w:val="28"/>
-          <w:szCs w:val="28"/>
-        </w:rPr>
-        <w:t>B</w:t>
-      </w:r>
-      <w:r>
-        <w:rPr>
-          <w:rFonts w:ascii="Arial" w:hAnsi="Arial" w:cs="Arial"/>
-          <w:sz w:val="28"/>
-          <w:szCs w:val="28"/>
-        </w:rPr>
-        <w:t>utterfly</w:t>
-      </w:r>
-    </w:p>
-    <w:p>
-      <w:pPr>
-        <w:ind w:leftChars="100" w:left="240"/>
-        <w:rPr>
-          <w:rFonts w:ascii="Arial" w:hAnsi="Arial" w:cs="Arial"/>
-          <w:szCs w:val="24"/>
-        </w:rPr>
-      </w:pPr>
-      <w:r>
-        <w:rPr>
-          <w:rFonts w:ascii="Arial" w:hAnsi="Arial" w:cs="Arial"/>
-          <w:szCs w:val="24"/>
-        </w:rPr>
-        <w:tab/>
-      </w:r>
-      <w:r>
-        <w:rPr>
-          <w:rFonts w:ascii="Arial" w:hAnsi="Arial" w:cs="Arial"/>
-          <w:szCs w:val="24"/>
-        </w:rPr>
-        <w:tab/>
-      </w:r>
-      <w:r>
-        <w:rPr>
-          <w:rFonts w:ascii="Arial" w:hAnsi="Arial" w:cs="Arial"/>
-          <w:szCs w:val="24"/>
-        </w:rPr>
-        <w:tab/>
-        <w:t xml:space="preserve">Counter = </w:t>
-      </w:r>
-      <w:r>
-        <w:rPr>
-          <w:rFonts w:ascii="Arial" w:hAnsi="Arial" w:cs="Arial"/>
-          <w:szCs w:val="24"/>
-        </w:rPr>
-        <w:t>16</w:t>
-      </w:r>
-      <w:r>
-        <w:rPr>
-          <w:rFonts w:ascii="Arial" w:hAnsi="Arial" w:cs="Arial"/>
-          <w:szCs w:val="24"/>
-        </w:rPr>
-        <w:t xml:space="preserve"> ~ </w:t>
-      </w:r>
-      <w:r>
-        <w:rPr>
-          <w:rFonts w:ascii="Arial" w:hAnsi="Arial" w:cs="Arial"/>
-          <w:szCs w:val="24"/>
-        </w:rPr>
-        <w:t>31</w:t>
-      </w:r>
-      <w:r>
-        <w:rPr>
-          <w:rFonts w:ascii="Arial" w:hAnsi="Arial" w:cs="Arial"/>
-          <w:szCs w:val="24"/>
-        </w:rPr>
-        <w:t xml:space="preserve">: </w:t>
-      </w:r>
-      <w:r>
-        <w:rPr>
-          <w:rFonts w:ascii="Arial" w:hAnsi="Arial" w:cs="Arial"/>
-          <w:szCs w:val="24"/>
-        </w:rPr>
-        <w:t>computation</w:t>
-      </w:r>
-      <w:r>
-        <w:rPr>
-          <w:rFonts w:ascii="Arial" w:hAnsi="Arial" w:cs="Arial"/>
-          <w:szCs w:val="24"/>
-        </w:rPr>
-        <w:t xml:space="preserve"> mode</w:t>
-      </w:r>
-    </w:p>
-    <w:p>
-      <w:pPr>
-        <w:ind w:leftChars="100" w:left="240"/>
-        <w:rPr>
-          <w:rFonts w:ascii="Arial" w:hAnsi="Arial" w:cs="Arial" w:hint="eastAsia"/>
+          <w:rFonts w:ascii="Arial" w:hAnsi="Arial" w:cs="Arial"/>
           <w:szCs w:val="24"/>
         </w:rPr>
       </w:pPr>
@@ -2291,6 +2262,7 @@
       <w:r>
         <w:rPr>
           <w:rFonts w:ascii="Arial" w:hAnsi="Arial" w:cs="Arial"/>
+          <w:noProof/>
           <w:sz w:val="32"/>
           <w:szCs w:val="32"/>
         </w:rPr>
@@ -2378,39 +2350,169 @@
           <w:sz w:val="32"/>
           <w:szCs w:val="32"/>
         </w:rPr>
-        <w:t xml:space="preserve"> Stage </w:t>
-      </w:r>
-      <w:r>
-        <w:rPr>
-          <w:rFonts w:ascii="Arial" w:hAnsi="Arial" w:cs="Arial"/>
-          <w:sz w:val="32"/>
-          <w:szCs w:val="32"/>
+        <w:t xml:space="preserve"> Stage 2</w:t>
+      </w:r>
+    </w:p>
+    <w:p>
+      <w:pPr>
+        <w:ind w:leftChars="100" w:left="240"/>
+        <w:rPr>
+          <w:rFonts w:ascii="Arial" w:hAnsi="Arial" w:cs="Arial"/>
+          <w:sz w:val="28"/>
+          <w:szCs w:val="28"/>
+        </w:rPr>
+      </w:pPr>
+      <w:r>
+        <w:rPr>
+          <w:rFonts w:ascii="Arial" w:hAnsi="Arial" w:cs="Arial"/>
+          <w:sz w:val="32"/>
+          <w:szCs w:val="32"/>
+        </w:rPr>
+        <w:tab/>
+      </w:r>
+      <w:r>
+        <w:rPr>
+          <w:rFonts w:ascii="Arial" w:hAnsi="Arial" w:cs="Arial"/>
+          <w:sz w:val="32"/>
+          <w:szCs w:val="32"/>
+        </w:rPr>
+        <w:tab/>
+      </w:r>
+      <w:r>
+        <w:rPr>
+          <w:rFonts w:ascii="Arial" w:hAnsi="Arial" w:cs="Arial"/>
+          <w:sz w:val="28"/>
+          <w:szCs w:val="28"/>
+        </w:rPr>
+        <w:t>4.</w:t>
+      </w:r>
+      <w:r>
+        <w:rPr>
+          <w:rFonts w:ascii="Arial" w:hAnsi="Arial" w:cs="Arial"/>
+          <w:sz w:val="28"/>
+          <w:szCs w:val="28"/>
         </w:rPr>
         <w:t>2</w:t>
       </w:r>
-    </w:p>
-    <w:p>
-      <w:pPr>
-        <w:ind w:leftChars="100" w:left="240"/>
-        <w:rPr>
-          <w:rFonts w:ascii="Arial" w:hAnsi="Arial" w:cs="Arial" w:hint="eastAsia"/>
-          <w:sz w:val="28"/>
-          <w:szCs w:val="28"/>
-        </w:rPr>
-      </w:pPr>
-      <w:r>
-        <w:rPr>
-          <w:rFonts w:ascii="Arial" w:hAnsi="Arial" w:cs="Arial"/>
-          <w:sz w:val="32"/>
-          <w:szCs w:val="32"/>
-        </w:rPr>
-        <w:tab/>
-      </w:r>
-      <w:r>
-        <w:rPr>
-          <w:rFonts w:ascii="Arial" w:hAnsi="Arial" w:cs="Arial"/>
-          <w:sz w:val="32"/>
-          <w:szCs w:val="32"/>
+      <w:r>
+        <w:rPr>
+          <w:rFonts w:ascii="Arial" w:hAnsi="Arial" w:cs="Arial"/>
+          <w:sz w:val="28"/>
+          <w:szCs w:val="28"/>
+        </w:rPr>
+        <w:t>.1 Commutator</w:t>
+      </w:r>
+    </w:p>
+    <w:p>
+      <w:pPr>
+        <w:ind w:leftChars="100" w:left="240"/>
+        <w:rPr>
+          <w:rFonts w:ascii="Arial" w:hAnsi="Arial" w:cs="Arial"/>
+          <w:szCs w:val="24"/>
+        </w:rPr>
+      </w:pPr>
+      <w:r>
+        <w:rPr>
+          <w:rFonts w:ascii="Arial" w:hAnsi="Arial" w:cs="Arial"/>
+          <w:szCs w:val="24"/>
+        </w:rPr>
+        <w:tab/>
+      </w:r>
+      <w:r>
+        <w:rPr>
+          <w:rFonts w:ascii="Arial" w:hAnsi="Arial" w:cs="Arial"/>
+          <w:szCs w:val="24"/>
+        </w:rPr>
+        <w:tab/>
+      </w:r>
+      <w:r>
+        <w:rPr>
+          <w:rFonts w:ascii="Arial" w:hAnsi="Arial" w:cs="Arial"/>
+          <w:szCs w:val="24"/>
+        </w:rPr>
+        <w:tab/>
+        <w:t xml:space="preserve">Counter = </w:t>
+      </w:r>
+      <w:r>
+        <w:rPr>
+          <w:rFonts w:ascii="Arial" w:hAnsi="Arial" w:cs="Arial"/>
+          <w:szCs w:val="24"/>
+        </w:rPr>
+        <w:t>24</w:t>
+      </w:r>
+      <w:r>
+        <w:rPr>
+          <w:rFonts w:ascii="Arial" w:hAnsi="Arial" w:cs="Arial"/>
+          <w:szCs w:val="24"/>
+        </w:rPr>
+        <w:t xml:space="preserve"> ~ </w:t>
+      </w:r>
+      <w:r>
+        <w:rPr>
+          <w:rFonts w:ascii="Arial" w:hAnsi="Arial" w:cs="Arial"/>
+          <w:szCs w:val="24"/>
+        </w:rPr>
+        <w:t>31</w:t>
+      </w:r>
+      <w:r>
+        <w:rPr>
+          <w:rFonts w:ascii="Arial" w:hAnsi="Arial" w:cs="Arial"/>
+          <w:szCs w:val="24"/>
+        </w:rPr>
+        <w:t>: switch mode</w:t>
+      </w:r>
+    </w:p>
+    <w:p>
+      <w:pPr>
+        <w:ind w:leftChars="100" w:left="240"/>
+        <w:rPr>
+          <w:rFonts w:ascii="Arial" w:hAnsi="Arial" w:cs="Arial"/>
+          <w:szCs w:val="24"/>
+        </w:rPr>
+      </w:pPr>
+      <w:r>
+        <w:rPr>
+          <w:rFonts w:ascii="Arial" w:hAnsi="Arial" w:cs="Arial"/>
+          <w:szCs w:val="24"/>
+        </w:rPr>
+        <w:tab/>
+      </w:r>
+      <w:r>
+        <w:rPr>
+          <w:rFonts w:ascii="Arial" w:hAnsi="Arial" w:cs="Arial"/>
+          <w:szCs w:val="24"/>
+        </w:rPr>
+        <w:tab/>
+      </w:r>
+      <w:r>
+        <w:rPr>
+          <w:rFonts w:ascii="Arial" w:hAnsi="Arial" w:cs="Arial"/>
+          <w:szCs w:val="24"/>
+        </w:rPr>
+        <w:tab/>
+        <w:t>else: bypass mode</w:t>
+      </w:r>
+    </w:p>
+    <w:p>
+      <w:pPr>
+        <w:ind w:leftChars="100" w:left="240"/>
+        <w:rPr>
+          <w:rFonts w:ascii="Arial" w:hAnsi="Arial" w:cs="Arial"/>
+          <w:sz w:val="28"/>
+          <w:szCs w:val="28"/>
+        </w:rPr>
+      </w:pPr>
+      <w:r>
+        <w:rPr>
+          <w:rFonts w:ascii="Arial" w:hAnsi="Arial" w:cs="Arial"/>
+          <w:szCs w:val="24"/>
+        </w:rPr>
+        <w:tab/>
+      </w:r>
+      <w:r>
+        <w:rPr>
+          <w:rFonts w:ascii="Arial" w:hAnsi="Arial" w:cs="Arial"/>
+          <w:szCs w:val="24"/>
         </w:rPr>
         <w:tab/>
       </w:r>
@@ -2436,7 +2538,39 @@
           <w:sz w:val="28"/>
           <w:szCs w:val="28"/>
         </w:rPr>
-        <w:t>.1 Commutator</w:t>
+        <w:t>.</w:t>
+      </w:r>
+      <w:r>
+        <w:rPr>
+          <w:rFonts w:ascii="Arial" w:hAnsi="Arial" w:cs="Arial"/>
+          <w:sz w:val="28"/>
+          <w:szCs w:val="28"/>
+        </w:rPr>
+        <w:t>2</w:t>
+      </w:r>
+      <w:r>
+        <w:rPr>
+          <w:rFonts w:ascii="Arial" w:hAnsi="Arial" w:cs="Arial"/>
+          <w:sz w:val="28"/>
+          <w:szCs w:val="28"/>
+        </w:rPr>
+        <w:t xml:space="preserve"> </w:t>
+      </w:r>
+      <w:r>
+        <w:rPr>
+          <w:rFonts w:ascii="Arial" w:hAnsi="Arial" w:cs="Arial"/>
+          <w:sz w:val="28"/>
+          <w:szCs w:val="28"/>
+        </w:rPr>
+        <w:t>B</w:t>
+      </w:r>
+      <w:r>
+        <w:rPr>
+          <w:rFonts w:ascii="Arial" w:hAnsi="Arial" w:cs="Arial"/>
+          <w:sz w:val="28"/>
+          <w:szCs w:val="28"/>
+        </w:rPr>
+        <w:t>utterfly</w:t>
       </w:r>
     </w:p>
     <w:p>
@@ -2481,21 +2615,21 @@
           <w:rFonts w:ascii="Arial" w:hAnsi="Arial" w:cs="Arial"/>
           <w:szCs w:val="24"/>
         </w:rPr>
-        <w:t xml:space="preserve"> ~ </w:t>
-      </w:r>
-      <w:r>
-        <w:rPr>
-          <w:rFonts w:ascii="Arial" w:hAnsi="Arial" w:cs="Arial"/>
-          <w:szCs w:val="24"/>
-        </w:rPr>
-        <w:t>31</w:t>
-      </w:r>
-      <w:r>
-        <w:rPr>
-          <w:rFonts w:ascii="Arial" w:hAnsi="Arial" w:cs="Arial"/>
-          <w:szCs w:val="24"/>
-        </w:rPr>
-        <w:t>: switch mode</w:t>
+        <w:t xml:space="preserve"> ~ 31</w:t>
+      </w:r>
+      <w:r>
+        <w:rPr>
+          <w:rFonts w:ascii="Arial" w:hAnsi="Arial" w:cs="Arial"/>
+          <w:szCs w:val="24"/>
+        </w:rPr>
+        <w:t>, 0 ~ 7</w:t>
+      </w:r>
+      <w:r>
+        <w:rPr>
+          <w:rFonts w:ascii="Arial" w:hAnsi="Arial" w:cs="Arial"/>
+          <w:szCs w:val="24"/>
+        </w:rPr>
+        <w:t>: computation mode</w:t>
       </w:r>
     </w:p>
     <w:p>
@@ -2533,184 +2667,15 @@
       <w:pPr>
         <w:ind w:leftChars="100" w:left="240"/>
         <w:rPr>
-          <w:rFonts w:ascii="Arial" w:hAnsi="Arial" w:cs="Arial" w:hint="eastAsia"/>
-          <w:sz w:val="28"/>
-          <w:szCs w:val="28"/>
-        </w:rPr>
-      </w:pPr>
-      <w:r>
-        <w:rPr>
-          <w:rFonts w:ascii="Arial" w:hAnsi="Arial" w:cs="Arial"/>
-          <w:szCs w:val="24"/>
-        </w:rPr>
-        <w:tab/>
-      </w:r>
-      <w:r>
-        <w:rPr>
-          <w:rFonts w:ascii="Arial" w:hAnsi="Arial" w:cs="Arial"/>
-          <w:szCs w:val="24"/>
-        </w:rPr>
-        <w:tab/>
-      </w:r>
-      <w:r>
-        <w:rPr>
-          <w:rFonts w:ascii="Arial" w:hAnsi="Arial" w:cs="Arial"/>
-          <w:sz w:val="28"/>
-          <w:szCs w:val="28"/>
-        </w:rPr>
-        <w:t>4.</w:t>
-      </w:r>
-      <w:r>
-        <w:rPr>
-          <w:rFonts w:ascii="Arial" w:hAnsi="Arial" w:cs="Arial"/>
-          <w:sz w:val="28"/>
-          <w:szCs w:val="28"/>
-        </w:rPr>
-        <w:t>2</w:t>
-      </w:r>
-      <w:r>
-        <w:rPr>
-          <w:rFonts w:ascii="Arial" w:hAnsi="Arial" w:cs="Arial"/>
-          <w:sz w:val="28"/>
-          <w:szCs w:val="28"/>
-        </w:rPr>
-        <w:t>.</w:t>
-      </w:r>
-      <w:r>
-        <w:rPr>
-          <w:rFonts w:ascii="Arial" w:hAnsi="Arial" w:cs="Arial"/>
-          <w:sz w:val="28"/>
-          <w:szCs w:val="28"/>
-        </w:rPr>
-        <w:t>2</w:t>
-      </w:r>
-      <w:r>
-        <w:rPr>
-          <w:rFonts w:ascii="Arial" w:hAnsi="Arial" w:cs="Arial"/>
-          <w:sz w:val="28"/>
-          <w:szCs w:val="28"/>
-        </w:rPr>
-        <w:t xml:space="preserve"> </w:t>
-      </w:r>
-      <w:r>
-        <w:rPr>
-          <w:rFonts w:ascii="Arial" w:hAnsi="Arial" w:cs="Arial"/>
-          <w:sz w:val="28"/>
-          <w:szCs w:val="28"/>
-        </w:rPr>
-        <w:t>B</w:t>
-      </w:r>
-      <w:r>
-        <w:rPr>
-          <w:rFonts w:ascii="Arial" w:hAnsi="Arial" w:cs="Arial"/>
-          <w:sz w:val="28"/>
-          <w:szCs w:val="28"/>
-        </w:rPr>
-        <w:t>utterfly</w:t>
-      </w:r>
-    </w:p>
-    <w:p>
-      <w:pPr>
-        <w:ind w:leftChars="100" w:left="240"/>
-        <w:rPr>
-          <w:rFonts w:ascii="Arial" w:hAnsi="Arial" w:cs="Arial"/>
-          <w:szCs w:val="24"/>
-        </w:rPr>
-      </w:pPr>
-      <w:r>
-        <w:rPr>
-          <w:rFonts w:ascii="Arial" w:hAnsi="Arial" w:cs="Arial"/>
-          <w:szCs w:val="24"/>
-        </w:rPr>
-        <w:tab/>
-      </w:r>
-      <w:r>
-        <w:rPr>
-          <w:rFonts w:ascii="Arial" w:hAnsi="Arial" w:cs="Arial"/>
-          <w:szCs w:val="24"/>
-        </w:rPr>
-        <w:tab/>
-      </w:r>
-      <w:r>
-        <w:rPr>
-          <w:rFonts w:ascii="Arial" w:hAnsi="Arial" w:cs="Arial"/>
-          <w:szCs w:val="24"/>
-        </w:rPr>
-        <w:tab/>
-        <w:t xml:space="preserve">Counter = </w:t>
-      </w:r>
-      <w:r>
-        <w:rPr>
-          <w:rFonts w:ascii="Arial" w:hAnsi="Arial" w:cs="Arial"/>
-          <w:szCs w:val="24"/>
-        </w:rPr>
-        <w:t>24</w:t>
-      </w:r>
-      <w:r>
-        <w:rPr>
-          <w:rFonts w:ascii="Arial" w:hAnsi="Arial" w:cs="Arial"/>
-          <w:szCs w:val="24"/>
-        </w:rPr>
-        <w:t xml:space="preserve"> ~ 31</w:t>
-      </w:r>
-      <w:r>
-        <w:rPr>
-          <w:rFonts w:ascii="Arial" w:hAnsi="Arial" w:cs="Arial"/>
-          <w:szCs w:val="24"/>
-        </w:rPr>
-        <w:t>, 0 ~ 7</w:t>
-      </w:r>
-      <w:r>
-        <w:rPr>
-          <w:rFonts w:ascii="Arial" w:hAnsi="Arial" w:cs="Arial"/>
-          <w:szCs w:val="24"/>
-        </w:rPr>
-        <w:t>: computation mode</w:t>
-      </w:r>
-    </w:p>
-    <w:p>
-      <w:pPr>
-        <w:ind w:leftChars="100" w:left="240"/>
-        <w:rPr>
-          <w:rFonts w:ascii="Arial" w:hAnsi="Arial" w:cs="Arial" w:hint="eastAsia"/>
-          <w:szCs w:val="24"/>
-        </w:rPr>
-      </w:pPr>
-      <w:r>
-        <w:rPr>
-          <w:rFonts w:ascii="Arial" w:hAnsi="Arial" w:cs="Arial"/>
-          <w:szCs w:val="24"/>
-        </w:rPr>
-        <w:tab/>
-      </w:r>
-      <w:r>
-        <w:rPr>
-          <w:rFonts w:ascii="Arial" w:hAnsi="Arial" w:cs="Arial"/>
-          <w:szCs w:val="24"/>
-        </w:rPr>
-        <w:tab/>
-      </w:r>
-      <w:r>
-        <w:rPr>
-          <w:rFonts w:ascii="Arial" w:hAnsi="Arial" w:cs="Arial"/>
-          <w:szCs w:val="24"/>
-        </w:rPr>
-        <w:tab/>
-        <w:t>else: bypass mode</w:t>
-      </w:r>
-    </w:p>
-    <w:p>
-      <w:pPr>
-        <w:ind w:leftChars="100" w:left="240"/>
-        <w:rPr>
-          <w:rFonts w:ascii="Arial" w:hAnsi="Arial" w:cs="Arial"/>
-          <w:sz w:val="32"/>
-          <w:szCs w:val="32"/>
-        </w:rPr>
-      </w:pPr>
-      <w:r>
-        <w:rPr>
-          <w:rFonts w:ascii="Arial" w:hAnsi="Arial" w:cs="Arial"/>
+          <w:rFonts w:ascii="Arial" w:hAnsi="Arial" w:cs="Arial"/>
+          <w:sz w:val="32"/>
+          <w:szCs w:val="32"/>
+        </w:rPr>
+      </w:pPr>
+      <w:r>
+        <w:rPr>
+          <w:rFonts w:ascii="Arial" w:hAnsi="Arial" w:cs="Arial"/>
+          <w:noProof/>
           <w:sz w:val="32"/>
           <w:szCs w:val="32"/>
         </w:rPr>
@@ -2798,39 +2763,141 @@
           <w:sz w:val="32"/>
           <w:szCs w:val="32"/>
         </w:rPr>
-        <w:t xml:space="preserve"> Stage </w:t>
-      </w:r>
-      <w:r>
-        <w:rPr>
-          <w:rFonts w:ascii="Arial" w:hAnsi="Arial" w:cs="Arial"/>
-          <w:sz w:val="32"/>
-          <w:szCs w:val="32"/>
+        <w:t xml:space="preserve"> Stage 3</w:t>
+      </w:r>
+    </w:p>
+    <w:p>
+      <w:pPr>
+        <w:ind w:leftChars="100" w:left="240"/>
+        <w:rPr>
+          <w:rFonts w:ascii="Arial" w:hAnsi="Arial" w:cs="Arial"/>
+          <w:sz w:val="28"/>
+          <w:szCs w:val="28"/>
+        </w:rPr>
+      </w:pPr>
+      <w:r>
+        <w:rPr>
+          <w:rFonts w:ascii="Arial" w:hAnsi="Arial" w:cs="Arial"/>
+          <w:sz w:val="32"/>
+          <w:szCs w:val="32"/>
+        </w:rPr>
+        <w:tab/>
+      </w:r>
+      <w:r>
+        <w:rPr>
+          <w:rFonts w:ascii="Arial" w:hAnsi="Arial" w:cs="Arial"/>
+          <w:sz w:val="32"/>
+          <w:szCs w:val="32"/>
+        </w:rPr>
+        <w:tab/>
+      </w:r>
+      <w:r>
+        <w:rPr>
+          <w:rFonts w:ascii="Arial" w:hAnsi="Arial" w:cs="Arial"/>
+          <w:sz w:val="28"/>
+          <w:szCs w:val="28"/>
+        </w:rPr>
+        <w:t>4.</w:t>
+      </w:r>
+      <w:r>
+        <w:rPr>
+          <w:rFonts w:ascii="Arial" w:hAnsi="Arial" w:cs="Arial"/>
+          <w:sz w:val="28"/>
+          <w:szCs w:val="28"/>
         </w:rPr>
         <w:t>3</w:t>
       </w:r>
-    </w:p>
-    <w:p>
-      <w:pPr>
-        <w:ind w:leftChars="100" w:left="240"/>
-        <w:rPr>
-          <w:rFonts w:ascii="Arial" w:hAnsi="Arial" w:cs="Arial" w:hint="eastAsia"/>
-          <w:sz w:val="28"/>
-          <w:szCs w:val="28"/>
-        </w:rPr>
-      </w:pPr>
-      <w:r>
-        <w:rPr>
-          <w:rFonts w:ascii="Arial" w:hAnsi="Arial" w:cs="Arial"/>
-          <w:sz w:val="32"/>
-          <w:szCs w:val="32"/>
-        </w:rPr>
-        <w:tab/>
-      </w:r>
-      <w:r>
-        <w:rPr>
-          <w:rFonts w:ascii="Arial" w:hAnsi="Arial" w:cs="Arial"/>
-          <w:sz w:val="32"/>
-          <w:szCs w:val="32"/>
+      <w:r>
+        <w:rPr>
+          <w:rFonts w:ascii="Arial" w:hAnsi="Arial" w:cs="Arial"/>
+          <w:sz w:val="28"/>
+          <w:szCs w:val="28"/>
+        </w:rPr>
+        <w:t>.1 Commutator</w:t>
+      </w:r>
+    </w:p>
+    <w:p>
+      <w:pPr>
+        <w:ind w:leftChars="100" w:left="240"/>
+        <w:rPr>
+          <w:rFonts w:ascii="Arial" w:hAnsi="Arial" w:cs="Arial"/>
+          <w:szCs w:val="24"/>
+        </w:rPr>
+      </w:pPr>
+      <w:r>
+        <w:rPr>
+          <w:rFonts w:ascii="Arial" w:hAnsi="Arial" w:cs="Arial"/>
+          <w:szCs w:val="24"/>
+        </w:rPr>
+        <w:tab/>
+      </w:r>
+      <w:r>
+        <w:rPr>
+          <w:rFonts w:ascii="Arial" w:hAnsi="Arial" w:cs="Arial"/>
+          <w:szCs w:val="24"/>
+        </w:rPr>
+        <w:tab/>
+      </w:r>
+      <w:r>
+        <w:rPr>
+          <w:rFonts w:ascii="Arial" w:hAnsi="Arial" w:cs="Arial"/>
+          <w:szCs w:val="24"/>
+        </w:rPr>
+        <w:tab/>
+        <w:t>Counter = 28 ~ 31, 4 ~ 7: switch mode</w:t>
+      </w:r>
+    </w:p>
+    <w:p>
+      <w:pPr>
+        <w:ind w:leftChars="100" w:left="240"/>
+        <w:rPr>
+          <w:rFonts w:ascii="Arial" w:hAnsi="Arial" w:cs="Arial"/>
+          <w:szCs w:val="24"/>
+        </w:rPr>
+      </w:pPr>
+      <w:r>
+        <w:rPr>
+          <w:rFonts w:ascii="Arial" w:hAnsi="Arial" w:cs="Arial"/>
+          <w:szCs w:val="24"/>
+        </w:rPr>
+        <w:tab/>
+      </w:r>
+      <w:r>
+        <w:rPr>
+          <w:rFonts w:ascii="Arial" w:hAnsi="Arial" w:cs="Arial"/>
+          <w:szCs w:val="24"/>
+        </w:rPr>
+        <w:tab/>
+      </w:r>
+      <w:r>
+        <w:rPr>
+          <w:rFonts w:ascii="Arial" w:hAnsi="Arial" w:cs="Arial"/>
+          <w:szCs w:val="24"/>
+        </w:rPr>
+        <w:tab/>
+        <w:t>else: bypass mode</w:t>
+      </w:r>
+    </w:p>
+    <w:p>
+      <w:pPr>
+        <w:ind w:leftChars="100" w:left="240"/>
+        <w:rPr>
+          <w:rFonts w:ascii="Arial" w:hAnsi="Arial" w:cs="Arial"/>
+          <w:sz w:val="28"/>
+          <w:szCs w:val="28"/>
+        </w:rPr>
+      </w:pPr>
+      <w:r>
+        <w:rPr>
+          <w:rFonts w:ascii="Arial" w:hAnsi="Arial" w:cs="Arial"/>
+          <w:szCs w:val="24"/>
+        </w:rPr>
+        <w:tab/>
+      </w:r>
+      <w:r>
+        <w:rPr>
+          <w:rFonts w:ascii="Arial" w:hAnsi="Arial" w:cs="Arial"/>
+          <w:szCs w:val="24"/>
         </w:rPr>
         <w:tab/>
       </w:r>
@@ -2856,7 +2923,39 @@
           <w:sz w:val="28"/>
           <w:szCs w:val="28"/>
         </w:rPr>
-        <w:t>.1 Commutator</w:t>
+        <w:t>.</w:t>
+      </w:r>
+      <w:r>
+        <w:rPr>
+          <w:rFonts w:ascii="Arial" w:hAnsi="Arial" w:cs="Arial"/>
+          <w:sz w:val="28"/>
+          <w:szCs w:val="28"/>
+        </w:rPr>
+        <w:t>2</w:t>
+      </w:r>
+      <w:r>
+        <w:rPr>
+          <w:rFonts w:ascii="Arial" w:hAnsi="Arial" w:cs="Arial"/>
+          <w:sz w:val="28"/>
+          <w:szCs w:val="28"/>
+        </w:rPr>
+        <w:t xml:space="preserve"> </w:t>
+      </w:r>
+      <w:r>
+        <w:rPr>
+          <w:rFonts w:ascii="Arial" w:hAnsi="Arial" w:cs="Arial"/>
+          <w:sz w:val="28"/>
+          <w:szCs w:val="28"/>
+        </w:rPr>
+        <w:t>B</w:t>
+      </w:r>
+      <w:r>
+        <w:rPr>
+          <w:rFonts w:ascii="Arial" w:hAnsi="Arial" w:cs="Arial"/>
+          <w:sz w:val="28"/>
+          <w:szCs w:val="28"/>
+        </w:rPr>
+        <w:t>utterfly</w:t>
       </w:r>
     </w:p>
     <w:p>
@@ -2901,21 +3000,21 @@
           <w:rFonts w:ascii="Arial" w:hAnsi="Arial" w:cs="Arial"/>
           <w:szCs w:val="24"/>
         </w:rPr>
-        <w:t xml:space="preserve"> ~ 31</w:t>
-      </w:r>
-      <w:r>
-        <w:rPr>
-          <w:rFonts w:ascii="Arial" w:hAnsi="Arial" w:cs="Arial"/>
-          <w:szCs w:val="24"/>
-        </w:rPr>
-        <w:t>, 4 ~ 7</w:t>
-      </w:r>
-      <w:r>
-        <w:rPr>
-          <w:rFonts w:ascii="Arial" w:hAnsi="Arial" w:cs="Arial"/>
-          <w:szCs w:val="24"/>
-        </w:rPr>
-        <w:t>: switch mode</w:t>
+        <w:t xml:space="preserve"> ~ 31, 0 ~ </w:t>
+      </w:r>
+      <w:r>
+        <w:rPr>
+          <w:rFonts w:ascii="Arial" w:hAnsi="Arial" w:cs="Arial"/>
+          <w:szCs w:val="24"/>
+        </w:rPr>
+        <w:t>11</w:t>
+      </w:r>
+      <w:r>
+        <w:rPr>
+          <w:rFonts w:ascii="Arial" w:hAnsi="Arial" w:cs="Arial"/>
+          <w:szCs w:val="24"/>
+        </w:rPr>
+        <w:t>: computation mode</w:t>
       </w:r>
     </w:p>
     <w:p>
@@ -2953,184 +3052,15 @@
       <w:pPr>
         <w:ind w:leftChars="100" w:left="240"/>
         <w:rPr>
-          <w:rFonts w:ascii="Arial" w:hAnsi="Arial" w:cs="Arial" w:hint="eastAsia"/>
-          <w:sz w:val="28"/>
-          <w:szCs w:val="28"/>
-        </w:rPr>
-      </w:pPr>
-      <w:r>
-        <w:rPr>
-          <w:rFonts w:ascii="Arial" w:hAnsi="Arial" w:cs="Arial"/>
-          <w:szCs w:val="24"/>
-        </w:rPr>
-        <w:tab/>
-      </w:r>
-      <w:r>
-        <w:rPr>
-          <w:rFonts w:ascii="Arial" w:hAnsi="Arial" w:cs="Arial"/>
-          <w:szCs w:val="24"/>
-        </w:rPr>
-        <w:tab/>
-      </w:r>
-      <w:r>
-        <w:rPr>
-          <w:rFonts w:ascii="Arial" w:hAnsi="Arial" w:cs="Arial"/>
-          <w:sz w:val="28"/>
-          <w:szCs w:val="28"/>
-        </w:rPr>
-        <w:t>4.</w:t>
-      </w:r>
-      <w:r>
-        <w:rPr>
-          <w:rFonts w:ascii="Arial" w:hAnsi="Arial" w:cs="Arial"/>
-          <w:sz w:val="28"/>
-          <w:szCs w:val="28"/>
-        </w:rPr>
-        <w:t>3</w:t>
-      </w:r>
-      <w:r>
-        <w:rPr>
-          <w:rFonts w:ascii="Arial" w:hAnsi="Arial" w:cs="Arial"/>
-          <w:sz w:val="28"/>
-          <w:szCs w:val="28"/>
-        </w:rPr>
-        <w:t>.</w:t>
-      </w:r>
-      <w:r>
-        <w:rPr>
-          <w:rFonts w:ascii="Arial" w:hAnsi="Arial" w:cs="Arial"/>
-          <w:sz w:val="28"/>
-          <w:szCs w:val="28"/>
-        </w:rPr>
-        <w:t>2</w:t>
-      </w:r>
-      <w:r>
-        <w:rPr>
-          <w:rFonts w:ascii="Arial" w:hAnsi="Arial" w:cs="Arial"/>
-          <w:sz w:val="28"/>
-          <w:szCs w:val="28"/>
-        </w:rPr>
-        <w:t xml:space="preserve"> </w:t>
-      </w:r>
-      <w:r>
-        <w:rPr>
-          <w:rFonts w:ascii="Arial" w:hAnsi="Arial" w:cs="Arial"/>
-          <w:sz w:val="28"/>
-          <w:szCs w:val="28"/>
-        </w:rPr>
-        <w:t>B</w:t>
-      </w:r>
-      <w:r>
-        <w:rPr>
-          <w:rFonts w:ascii="Arial" w:hAnsi="Arial" w:cs="Arial"/>
-          <w:sz w:val="28"/>
-          <w:szCs w:val="28"/>
-        </w:rPr>
-        <w:t>utterfly</w:t>
-      </w:r>
-    </w:p>
-    <w:p>
-      <w:pPr>
-        <w:ind w:leftChars="100" w:left="240"/>
-        <w:rPr>
-          <w:rFonts w:ascii="Arial" w:hAnsi="Arial" w:cs="Arial"/>
-          <w:szCs w:val="24"/>
-        </w:rPr>
-      </w:pPr>
-      <w:r>
-        <w:rPr>
-          <w:rFonts w:ascii="Arial" w:hAnsi="Arial" w:cs="Arial"/>
-          <w:szCs w:val="24"/>
-        </w:rPr>
-        <w:tab/>
-      </w:r>
-      <w:r>
-        <w:rPr>
-          <w:rFonts w:ascii="Arial" w:hAnsi="Arial" w:cs="Arial"/>
-          <w:szCs w:val="24"/>
-        </w:rPr>
-        <w:tab/>
-      </w:r>
-      <w:r>
-        <w:rPr>
-          <w:rFonts w:ascii="Arial" w:hAnsi="Arial" w:cs="Arial"/>
-          <w:szCs w:val="24"/>
-        </w:rPr>
-        <w:tab/>
-        <w:t>Counter = 2</w:t>
-      </w:r>
-      <w:r>
-        <w:rPr>
-          <w:rFonts w:ascii="Arial" w:hAnsi="Arial" w:cs="Arial"/>
-          <w:szCs w:val="24"/>
-        </w:rPr>
-        <w:t>8</w:t>
-      </w:r>
-      <w:r>
-        <w:rPr>
-          <w:rFonts w:ascii="Arial" w:hAnsi="Arial" w:cs="Arial"/>
-          <w:szCs w:val="24"/>
-        </w:rPr>
-        <w:t xml:space="preserve"> ~ 31, 0 ~ </w:t>
-      </w:r>
-      <w:r>
-        <w:rPr>
-          <w:rFonts w:ascii="Arial" w:hAnsi="Arial" w:cs="Arial"/>
-          <w:szCs w:val="24"/>
-        </w:rPr>
-        <w:t>11</w:t>
-      </w:r>
-      <w:r>
-        <w:rPr>
-          <w:rFonts w:ascii="Arial" w:hAnsi="Arial" w:cs="Arial"/>
-          <w:szCs w:val="24"/>
-        </w:rPr>
-        <w:t>: computation mode</w:t>
-      </w:r>
-    </w:p>
-    <w:p>
-      <w:pPr>
-        <w:ind w:leftChars="100" w:left="240"/>
-        <w:rPr>
-          <w:rFonts w:ascii="Arial" w:hAnsi="Arial" w:cs="Arial" w:hint="eastAsia"/>
-          <w:szCs w:val="24"/>
-        </w:rPr>
-      </w:pPr>
-      <w:r>
-        <w:rPr>
-          <w:rFonts w:ascii="Arial" w:hAnsi="Arial" w:cs="Arial"/>
-          <w:szCs w:val="24"/>
-        </w:rPr>
-        <w:tab/>
-      </w:r>
-      <w:r>
-        <w:rPr>
-          <w:rFonts w:ascii="Arial" w:hAnsi="Arial" w:cs="Arial"/>
-          <w:szCs w:val="24"/>
-        </w:rPr>
-        <w:tab/>
-      </w:r>
-      <w:r>
-        <w:rPr>
-          <w:rFonts w:ascii="Arial" w:hAnsi="Arial" w:cs="Arial"/>
-          <w:szCs w:val="24"/>
-        </w:rPr>
-        <w:tab/>
-        <w:t>else: bypass mode</w:t>
-      </w:r>
-    </w:p>
-    <w:p>
-      <w:pPr>
-        <w:ind w:leftChars="100" w:left="240"/>
-        <w:rPr>
-          <w:rFonts w:ascii="Arial" w:hAnsi="Arial" w:cs="Arial"/>
-          <w:sz w:val="32"/>
-          <w:szCs w:val="32"/>
-        </w:rPr>
-      </w:pPr>
-      <w:r>
-        <w:rPr>
-          <w:rFonts w:ascii="Arial" w:hAnsi="Arial" w:cs="Arial"/>
+          <w:rFonts w:ascii="Arial" w:hAnsi="Arial" w:cs="Arial"/>
+          <w:sz w:val="32"/>
+          <w:szCs w:val="32"/>
+        </w:rPr>
+      </w:pPr>
+      <w:r>
+        <w:rPr>
+          <w:rFonts w:ascii="Arial" w:hAnsi="Arial" w:cs="Arial"/>
+          <w:noProof/>
           <w:sz w:val="32"/>
           <w:szCs w:val="32"/>
         </w:rPr>
@@ -3233,7 +3163,7 @@
       <w:pPr>
         <w:ind w:leftChars="100" w:left="240"/>
         <w:rPr>
-          <w:rFonts w:ascii="Arial" w:hAnsi="Arial" w:cs="Arial" w:hint="eastAsia"/>
+          <w:rFonts w:ascii="Arial" w:hAnsi="Arial" w:cs="Arial"/>
           <w:sz w:val="28"/>
           <w:szCs w:val="28"/>
         </w:rPr>
@@ -3342,49 +3272,7 @@
           <w:rFonts w:ascii="Arial" w:hAnsi="Arial" w:cs="Arial"/>
           <w:szCs w:val="24"/>
         </w:rPr>
-        <w:t>3, 6</w:t>
-      </w:r>
-      <w:r>
-        <w:rPr>
-          <w:rFonts w:ascii="Arial" w:hAnsi="Arial" w:cs="Arial"/>
-          <w:szCs w:val="24"/>
-        </w:rPr>
-        <w:t xml:space="preserve"> ~ </w:t>
-      </w:r>
-      <w:r>
-        <w:rPr>
-          <w:rFonts w:ascii="Arial" w:hAnsi="Arial" w:cs="Arial"/>
-          <w:szCs w:val="24"/>
-        </w:rPr>
-        <w:t>7</w:t>
-      </w:r>
-      <w:r>
-        <w:rPr>
-          <w:rFonts w:ascii="Arial" w:hAnsi="Arial" w:cs="Arial"/>
-          <w:szCs w:val="24"/>
-        </w:rPr>
-        <w:t xml:space="preserve">, </w:t>
-      </w:r>
-      <w:r>
-        <w:rPr>
-          <w:rFonts w:ascii="Arial" w:hAnsi="Arial" w:cs="Arial"/>
-          <w:szCs w:val="24"/>
-        </w:rPr>
-        <w:t>10</w:t>
-      </w:r>
-      <w:r>
-        <w:rPr>
-          <w:rFonts w:ascii="Arial" w:hAnsi="Arial" w:cs="Arial"/>
-          <w:szCs w:val="24"/>
-        </w:rPr>
-        <w:t xml:space="preserve"> ~ </w:t>
-      </w:r>
-      <w:r>
-        <w:rPr>
-          <w:rFonts w:ascii="Arial" w:hAnsi="Arial" w:cs="Arial"/>
-          <w:szCs w:val="24"/>
-        </w:rPr>
-        <w:t>11</w:t>
+        <w:t>3, 6 ~ 7, 10 ~ 11</w:t>
       </w:r>
       <w:r>
         <w:rPr>
@@ -3429,7 +3317,7 @@
       <w:pPr>
         <w:ind w:leftChars="100" w:left="240"/>
         <w:rPr>
-          <w:rFonts w:ascii="Arial" w:hAnsi="Arial" w:cs="Arial" w:hint="eastAsia"/>
+          <w:rFonts w:ascii="Arial" w:hAnsi="Arial" w:cs="Arial"/>
           <w:sz w:val="28"/>
           <w:szCs w:val="28"/>
         </w:rPr>
@@ -3568,7 +3456,7 @@
       <w:pPr>
         <w:ind w:leftChars="100" w:left="240"/>
         <w:rPr>
-          <w:rFonts w:ascii="Arial" w:hAnsi="Arial" w:cs="Arial" w:hint="eastAsia"/>
+          <w:rFonts w:ascii="Arial" w:hAnsi="Arial" w:cs="Arial"/>
           <w:szCs w:val="24"/>
         </w:rPr>
       </w:pPr>
@@ -3607,6 +3495,7 @@
       <w:r>
         <w:rPr>
           <w:rFonts w:ascii="Arial" w:hAnsi="Arial" w:cs="Arial"/>
+          <w:noProof/>
           <w:sz w:val="32"/>
           <w:szCs w:val="32"/>
         </w:rPr>
@@ -3687,49 +3576,201 @@
           <w:sz w:val="32"/>
           <w:szCs w:val="32"/>
         </w:rPr>
-        <w:t xml:space="preserve"> Stage </w:t>
-      </w:r>
-      <w:r>
-        <w:rPr>
-          <w:rFonts w:ascii="Arial" w:hAnsi="Arial" w:cs="Arial"/>
-          <w:sz w:val="32"/>
-          <w:szCs w:val="32"/>
+        <w:t xml:space="preserve"> Stage 5</w:t>
+      </w:r>
+    </w:p>
+    <w:p>
+      <w:pPr>
+        <w:ind w:leftChars="100" w:left="240"/>
+        <w:rPr>
+          <w:rFonts w:ascii="Arial" w:hAnsi="Arial" w:cs="Arial"/>
+          <w:sz w:val="28"/>
+          <w:szCs w:val="28"/>
+        </w:rPr>
+      </w:pPr>
+      <w:r>
+        <w:rPr>
+          <w:rFonts w:ascii="Arial" w:hAnsi="Arial" w:cs="Arial"/>
+          <w:sz w:val="32"/>
+          <w:szCs w:val="32"/>
+        </w:rPr>
+        <w:tab/>
+      </w:r>
+      <w:r>
+        <w:rPr>
+          <w:rFonts w:ascii="Arial" w:hAnsi="Arial" w:cs="Arial"/>
+          <w:sz w:val="32"/>
+          <w:szCs w:val="32"/>
+        </w:rPr>
+        <w:tab/>
+      </w:r>
+      <w:r>
+        <w:rPr>
+          <w:rFonts w:ascii="Arial" w:hAnsi="Arial" w:cs="Arial"/>
+          <w:sz w:val="28"/>
+          <w:szCs w:val="28"/>
+        </w:rPr>
+        <w:t>4.</w:t>
+      </w:r>
+      <w:r>
+        <w:rPr>
+          <w:rFonts w:ascii="Arial" w:hAnsi="Arial" w:cs="Arial"/>
+          <w:sz w:val="28"/>
+          <w:szCs w:val="28"/>
         </w:rPr>
         <w:t>5</w:t>
       </w:r>
-    </w:p>
-    <w:p>
-      <w:pPr>
-        <w:ind w:leftChars="100" w:left="240"/>
-        <w:rPr>
-          <w:rFonts w:ascii="Arial" w:hAnsi="Arial" w:cs="Arial" w:hint="eastAsia"/>
-          <w:sz w:val="28"/>
-          <w:szCs w:val="28"/>
-        </w:rPr>
-      </w:pPr>
-      <w:r>
-        <w:rPr>
-          <w:rFonts w:ascii="Arial" w:hAnsi="Arial" w:cs="Arial"/>
-          <w:sz w:val="32"/>
-          <w:szCs w:val="32"/>
-        </w:rPr>
-        <w:tab/>
-      </w:r>
-      <w:r>
-        <w:rPr>
-          <w:rFonts w:ascii="Arial" w:hAnsi="Arial" w:cs="Arial"/>
-          <w:sz w:val="32"/>
-          <w:szCs w:val="32"/>
-        </w:rPr>
-        <w:tab/>
-      </w:r>
-      <w:r>
-        <w:rPr>
-          <w:rFonts w:ascii="Arial" w:hAnsi="Arial" w:cs="Arial"/>
-          <w:sz w:val="28"/>
-          <w:szCs w:val="28"/>
-        </w:rPr>
-        <w:t>4.</w:t>
+      <w:r>
+        <w:rPr>
+          <w:rFonts w:ascii="Arial" w:hAnsi="Arial" w:cs="Arial"/>
+          <w:sz w:val="28"/>
+          <w:szCs w:val="28"/>
+        </w:rPr>
+        <w:t>.1 Commutator</w:t>
+      </w:r>
+    </w:p>
+    <w:p>
+      <w:pPr>
+        <w:ind w:leftChars="100" w:left="240"/>
+        <w:rPr>
+          <w:rFonts w:ascii="Arial" w:hAnsi="Arial" w:cs="Arial"/>
+          <w:szCs w:val="24"/>
+        </w:rPr>
+      </w:pPr>
+      <w:r>
+        <w:rPr>
+          <w:rFonts w:ascii="Arial" w:hAnsi="Arial" w:cs="Arial"/>
+          <w:szCs w:val="24"/>
+        </w:rPr>
+        <w:tab/>
+      </w:r>
+      <w:r>
+        <w:rPr>
+          <w:rFonts w:ascii="Arial" w:hAnsi="Arial" w:cs="Arial"/>
+          <w:szCs w:val="24"/>
+        </w:rPr>
+        <w:tab/>
+      </w:r>
+      <w:r>
+        <w:rPr>
+          <w:rFonts w:ascii="Arial" w:hAnsi="Arial" w:cs="Arial"/>
+          <w:szCs w:val="24"/>
+        </w:rPr>
+        <w:tab/>
+        <w:t xml:space="preserve">Counter = 31, </w:t>
+      </w:r>
+      <w:r>
+        <w:rPr>
+          <w:rFonts w:ascii="Arial" w:hAnsi="Arial" w:cs="Arial"/>
+          <w:szCs w:val="24"/>
+        </w:rPr>
+        <w:t>1</w:t>
+      </w:r>
+      <w:r>
+        <w:rPr>
+          <w:rFonts w:ascii="Arial" w:hAnsi="Arial" w:cs="Arial"/>
+          <w:szCs w:val="24"/>
+        </w:rPr>
+        <w:t xml:space="preserve">, </w:t>
+      </w:r>
+      <w:r>
+        <w:rPr>
+          <w:rFonts w:ascii="Arial" w:hAnsi="Arial" w:cs="Arial"/>
+          <w:szCs w:val="24"/>
+        </w:rPr>
+        <w:t>3</w:t>
+      </w:r>
+      <w:r>
+        <w:rPr>
+          <w:rFonts w:ascii="Arial" w:hAnsi="Arial" w:cs="Arial"/>
+          <w:szCs w:val="24"/>
+        </w:rPr>
+        <w:t xml:space="preserve">, </w:t>
+      </w:r>
+      <w:r>
+        <w:rPr>
+          <w:rFonts w:ascii="Arial" w:hAnsi="Arial" w:cs="Arial"/>
+          <w:szCs w:val="24"/>
+        </w:rPr>
+        <w:t>5, 7, 9, 11, 13</w:t>
+      </w:r>
+      <w:r>
+        <w:rPr>
+          <w:rFonts w:ascii="Arial" w:hAnsi="Arial" w:cs="Arial"/>
+          <w:szCs w:val="24"/>
+        </w:rPr>
+        <w:t>: switch mode</w:t>
+      </w:r>
+    </w:p>
+    <w:p>
+      <w:pPr>
+        <w:ind w:leftChars="100" w:left="240"/>
+        <w:rPr>
+          <w:rFonts w:ascii="Arial" w:hAnsi="Arial" w:cs="Arial"/>
+          <w:szCs w:val="24"/>
+        </w:rPr>
+      </w:pPr>
+      <w:r>
+        <w:rPr>
+          <w:rFonts w:ascii="Arial" w:hAnsi="Arial" w:cs="Arial"/>
+          <w:szCs w:val="24"/>
+        </w:rPr>
+        <w:tab/>
+      </w:r>
+      <w:r>
+        <w:rPr>
+          <w:rFonts w:ascii="Arial" w:hAnsi="Arial" w:cs="Arial"/>
+          <w:szCs w:val="24"/>
+        </w:rPr>
+        <w:tab/>
+      </w:r>
+      <w:r>
+        <w:rPr>
+          <w:rFonts w:ascii="Arial" w:hAnsi="Arial" w:cs="Arial"/>
+          <w:szCs w:val="24"/>
+        </w:rPr>
+        <w:tab/>
+        <w:t>else: bypass mode</w:t>
+      </w:r>
+    </w:p>
+    <w:p>
+      <w:pPr>
+        <w:ind w:leftChars="100" w:left="240"/>
+        <w:rPr>
+          <w:rFonts w:ascii="Arial" w:hAnsi="Arial" w:cs="Arial"/>
+          <w:sz w:val="28"/>
+          <w:szCs w:val="28"/>
+        </w:rPr>
+      </w:pPr>
+      <w:r>
+        <w:rPr>
+          <w:rFonts w:ascii="Arial" w:hAnsi="Arial" w:cs="Arial"/>
+          <w:szCs w:val="24"/>
+        </w:rPr>
+        <w:tab/>
+      </w:r>
+      <w:r>
+        <w:rPr>
+          <w:rFonts w:ascii="Arial" w:hAnsi="Arial" w:cs="Arial"/>
+          <w:szCs w:val="24"/>
+        </w:rPr>
+        <w:tab/>
+      </w:r>
+      <w:r>
+        <w:rPr>
+          <w:rFonts w:ascii="Arial" w:hAnsi="Arial" w:cs="Arial"/>
+          <w:sz w:val="28"/>
+          <w:szCs w:val="28"/>
+        </w:rPr>
+        <w:t>4</w:t>
+      </w:r>
+      <w:r>
+        <w:rPr>
+          <w:rFonts w:ascii="Arial" w:hAnsi="Arial" w:cs="Arial"/>
+          <w:sz w:val="28"/>
+          <w:szCs w:val="28"/>
+        </w:rPr>
+        <w:t>.</w:t>
       </w:r>
       <w:r>
         <w:rPr>
@@ -3745,80 +3786,84 @@
           <w:sz w:val="28"/>
           <w:szCs w:val="28"/>
         </w:rPr>
-        <w:t>.1 Commutator</w:t>
-      </w:r>
-    </w:p>
-    <w:p>
-      <w:pPr>
-        <w:ind w:leftChars="100" w:left="240"/>
-        <w:rPr>
-          <w:rFonts w:ascii="Arial" w:hAnsi="Arial" w:cs="Arial"/>
-          <w:szCs w:val="24"/>
-        </w:rPr>
-      </w:pPr>
-      <w:r>
-        <w:rPr>
-          <w:rFonts w:ascii="Arial" w:hAnsi="Arial" w:cs="Arial"/>
-          <w:szCs w:val="24"/>
-        </w:rPr>
-        <w:tab/>
-      </w:r>
-      <w:r>
-        <w:rPr>
-          <w:rFonts w:ascii="Arial" w:hAnsi="Arial" w:cs="Arial"/>
-          <w:szCs w:val="24"/>
-        </w:rPr>
-        <w:tab/>
-      </w:r>
-      <w:r>
-        <w:rPr>
-          <w:rFonts w:ascii="Arial" w:hAnsi="Arial" w:cs="Arial"/>
-          <w:szCs w:val="24"/>
-        </w:rPr>
-        <w:tab/>
-        <w:t xml:space="preserve">Counter = 31, </w:t>
-      </w:r>
-      <w:r>
-        <w:rPr>
-          <w:rFonts w:ascii="Arial" w:hAnsi="Arial" w:cs="Arial"/>
-          <w:szCs w:val="24"/>
-        </w:rPr>
-        <w:t>1</w:t>
-      </w:r>
-      <w:r>
-        <w:rPr>
-          <w:rFonts w:ascii="Arial" w:hAnsi="Arial" w:cs="Arial"/>
-          <w:szCs w:val="24"/>
-        </w:rPr>
-        <w:t xml:space="preserve">, </w:t>
-      </w:r>
-      <w:r>
-        <w:rPr>
-          <w:rFonts w:ascii="Arial" w:hAnsi="Arial" w:cs="Arial"/>
-          <w:szCs w:val="24"/>
-        </w:rPr>
-        <w:t>3</w:t>
-      </w:r>
-      <w:r>
-        <w:rPr>
-          <w:rFonts w:ascii="Arial" w:hAnsi="Arial" w:cs="Arial"/>
-          <w:szCs w:val="24"/>
-        </w:rPr>
-        <w:t xml:space="preserve">, </w:t>
-      </w:r>
-      <w:r>
-        <w:rPr>
-          <w:rFonts w:ascii="Arial" w:hAnsi="Arial" w:cs="Arial"/>
-          <w:szCs w:val="24"/>
-        </w:rPr>
-        <w:t>5, 7, 9, 11, 13</w:t>
-      </w:r>
-      <w:r>
-        <w:rPr>
-          <w:rFonts w:ascii="Arial" w:hAnsi="Arial" w:cs="Arial"/>
-          <w:szCs w:val="24"/>
-        </w:rPr>
-        <w:t>: switch mode</w:t>
+        <w:t>.</w:t>
+      </w:r>
+      <w:r>
+        <w:rPr>
+          <w:rFonts w:ascii="Arial" w:hAnsi="Arial" w:cs="Arial"/>
+          <w:sz w:val="28"/>
+          <w:szCs w:val="28"/>
+        </w:rPr>
+        <w:t>2</w:t>
+      </w:r>
+      <w:r>
+        <w:rPr>
+          <w:rFonts w:ascii="Arial" w:hAnsi="Arial" w:cs="Arial"/>
+          <w:sz w:val="28"/>
+          <w:szCs w:val="28"/>
+        </w:rPr>
+        <w:t xml:space="preserve"> </w:t>
+      </w:r>
+      <w:r>
+        <w:rPr>
+          <w:rFonts w:ascii="Arial" w:hAnsi="Arial" w:cs="Arial"/>
+          <w:sz w:val="28"/>
+          <w:szCs w:val="28"/>
+        </w:rPr>
+        <w:t>B</w:t>
+      </w:r>
+      <w:r>
+        <w:rPr>
+          <w:rFonts w:ascii="Arial" w:hAnsi="Arial" w:cs="Arial"/>
+          <w:sz w:val="28"/>
+          <w:szCs w:val="28"/>
+        </w:rPr>
+        <w:t>utterfly</w:t>
+      </w:r>
+    </w:p>
+    <w:p>
+      <w:pPr>
+        <w:ind w:leftChars="100" w:left="240"/>
+        <w:rPr>
+          <w:rFonts w:ascii="Arial" w:hAnsi="Arial" w:cs="Arial"/>
+          <w:szCs w:val="24"/>
+        </w:rPr>
+      </w:pPr>
+      <w:r>
+        <w:rPr>
+          <w:rFonts w:ascii="Arial" w:hAnsi="Arial" w:cs="Arial"/>
+          <w:szCs w:val="24"/>
+        </w:rPr>
+        <w:tab/>
+      </w:r>
+      <w:r>
+        <w:rPr>
+          <w:rFonts w:ascii="Arial" w:hAnsi="Arial" w:cs="Arial"/>
+          <w:szCs w:val="24"/>
+        </w:rPr>
+        <w:tab/>
+      </w:r>
+      <w:r>
+        <w:rPr>
+          <w:rFonts w:ascii="Arial" w:hAnsi="Arial" w:cs="Arial"/>
+          <w:szCs w:val="24"/>
+        </w:rPr>
+        <w:tab/>
+        <w:t>Counter = 31, 0 ~ 1</w:t>
+      </w:r>
+      <w:r>
+        <w:rPr>
+          <w:rFonts w:ascii="Arial" w:hAnsi="Arial" w:cs="Arial"/>
+          <w:szCs w:val="24"/>
+        </w:rPr>
+        <w:t>4</w:t>
+      </w:r>
+      <w:r>
+        <w:rPr>
+          <w:rFonts w:ascii="Arial" w:hAnsi="Arial" w:cs="Arial"/>
+          <w:szCs w:val="24"/>
+        </w:rPr>
+        <w:t>: computation mode</w:t>
       </w:r>
     </w:p>
     <w:p>
@@ -3856,178 +3901,15 @@
       <w:pPr>
         <w:ind w:leftChars="100" w:left="240"/>
         <w:rPr>
-          <w:rFonts w:ascii="Arial" w:hAnsi="Arial" w:cs="Arial" w:hint="eastAsia"/>
-          <w:sz w:val="28"/>
-          <w:szCs w:val="28"/>
-        </w:rPr>
-      </w:pPr>
-      <w:r>
-        <w:rPr>
-          <w:rFonts w:ascii="Arial" w:hAnsi="Arial" w:cs="Arial"/>
-          <w:szCs w:val="24"/>
-        </w:rPr>
-        <w:tab/>
-      </w:r>
-      <w:r>
-        <w:rPr>
-          <w:rFonts w:ascii="Arial" w:hAnsi="Arial" w:cs="Arial"/>
-          <w:szCs w:val="24"/>
-        </w:rPr>
-        <w:tab/>
-      </w:r>
-      <w:r>
-        <w:rPr>
-          <w:rFonts w:ascii="Arial" w:hAnsi="Arial" w:cs="Arial"/>
-          <w:sz w:val="28"/>
-          <w:szCs w:val="28"/>
-        </w:rPr>
-        <w:t>4</w:t>
-      </w:r>
-      <w:r>
-        <w:rPr>
-          <w:rFonts w:ascii="Arial" w:hAnsi="Arial" w:cs="Arial"/>
-          <w:sz w:val="28"/>
-          <w:szCs w:val="28"/>
-        </w:rPr>
-        <w:t>.</w:t>
-      </w:r>
-      <w:r>
-        <w:rPr>
-          <w:rFonts w:ascii="Arial" w:hAnsi="Arial" w:cs="Arial"/>
-          <w:sz w:val="28"/>
-          <w:szCs w:val="28"/>
-        </w:rPr>
-        <w:t>5</w:t>
-      </w:r>
-      <w:r>
-        <w:rPr>
-          <w:rFonts w:ascii="Arial" w:hAnsi="Arial" w:cs="Arial"/>
-          <w:sz w:val="28"/>
-          <w:szCs w:val="28"/>
-        </w:rPr>
-        <w:t>.</w:t>
-      </w:r>
-      <w:r>
-        <w:rPr>
-          <w:rFonts w:ascii="Arial" w:hAnsi="Arial" w:cs="Arial"/>
-          <w:sz w:val="28"/>
-          <w:szCs w:val="28"/>
-        </w:rPr>
-        <w:t>2</w:t>
-      </w:r>
-      <w:r>
-        <w:rPr>
-          <w:rFonts w:ascii="Arial" w:hAnsi="Arial" w:cs="Arial"/>
-          <w:sz w:val="28"/>
-          <w:szCs w:val="28"/>
-        </w:rPr>
-        <w:t xml:space="preserve"> </w:t>
-      </w:r>
-      <w:r>
-        <w:rPr>
-          <w:rFonts w:ascii="Arial" w:hAnsi="Arial" w:cs="Arial"/>
-          <w:sz w:val="28"/>
-          <w:szCs w:val="28"/>
-        </w:rPr>
-        <w:t>B</w:t>
-      </w:r>
-      <w:r>
-        <w:rPr>
-          <w:rFonts w:ascii="Arial" w:hAnsi="Arial" w:cs="Arial"/>
-          <w:sz w:val="28"/>
-          <w:szCs w:val="28"/>
-        </w:rPr>
-        <w:t>utterfly</w:t>
-      </w:r>
-    </w:p>
-    <w:p>
-      <w:pPr>
-        <w:ind w:leftChars="100" w:left="240"/>
-        <w:rPr>
-          <w:rFonts w:ascii="Arial" w:hAnsi="Arial" w:cs="Arial"/>
-          <w:szCs w:val="24"/>
-        </w:rPr>
-      </w:pPr>
-      <w:r>
-        <w:rPr>
-          <w:rFonts w:ascii="Arial" w:hAnsi="Arial" w:cs="Arial"/>
-          <w:szCs w:val="24"/>
-        </w:rPr>
-        <w:tab/>
-      </w:r>
-      <w:r>
-        <w:rPr>
-          <w:rFonts w:ascii="Arial" w:hAnsi="Arial" w:cs="Arial"/>
-          <w:szCs w:val="24"/>
-        </w:rPr>
-        <w:tab/>
-      </w:r>
-      <w:r>
-        <w:rPr>
-          <w:rFonts w:ascii="Arial" w:hAnsi="Arial" w:cs="Arial"/>
-          <w:szCs w:val="24"/>
-        </w:rPr>
-        <w:tab/>
-        <w:t>Counter = 31, 0 ~ 1</w:t>
-      </w:r>
-      <w:r>
-        <w:rPr>
-          <w:rFonts w:ascii="Arial" w:hAnsi="Arial" w:cs="Arial"/>
-          <w:szCs w:val="24"/>
-        </w:rPr>
-        <w:t>4</w:t>
-      </w:r>
-      <w:r>
-        <w:rPr>
-          <w:rFonts w:ascii="Arial" w:hAnsi="Arial" w:cs="Arial"/>
-          <w:szCs w:val="24"/>
-        </w:rPr>
-        <w:t>: computation mode</w:t>
-      </w:r>
-    </w:p>
-    <w:p>
-      <w:pPr>
-        <w:ind w:leftChars="100" w:left="240"/>
-        <w:rPr>
-          <w:rFonts w:ascii="Arial" w:hAnsi="Arial" w:cs="Arial" w:hint="eastAsia"/>
-          <w:szCs w:val="24"/>
-        </w:rPr>
-      </w:pPr>
-      <w:r>
-        <w:rPr>
-          <w:rFonts w:ascii="Arial" w:hAnsi="Arial" w:cs="Arial"/>
-          <w:szCs w:val="24"/>
-        </w:rPr>
-        <w:tab/>
-      </w:r>
-      <w:r>
-        <w:rPr>
-          <w:rFonts w:ascii="Arial" w:hAnsi="Arial" w:cs="Arial"/>
-          <w:szCs w:val="24"/>
-        </w:rPr>
-        <w:tab/>
-      </w:r>
-      <w:r>
-        <w:rPr>
-          <w:rFonts w:ascii="Arial" w:hAnsi="Arial" w:cs="Arial"/>
-          <w:szCs w:val="24"/>
-        </w:rPr>
-        <w:tab/>
-        <w:t>else: bypass mode</w:t>
-      </w:r>
-    </w:p>
-    <w:p>
-      <w:pPr>
-        <w:ind w:leftChars="100" w:left="240"/>
-        <w:rPr>
-          <w:rFonts w:ascii="Arial" w:hAnsi="Arial" w:cs="Arial"/>
-          <w:sz w:val="32"/>
-          <w:szCs w:val="32"/>
-        </w:rPr>
-      </w:pPr>
-      <w:r>
-        <w:rPr>
-          <w:rFonts w:ascii="Arial" w:hAnsi="Arial" w:cs="Arial"/>
+          <w:rFonts w:ascii="Arial" w:hAnsi="Arial" w:cs="Arial"/>
+          <w:sz w:val="32"/>
+          <w:szCs w:val="32"/>
+        </w:rPr>
+      </w:pPr>
+      <w:r>
+        <w:rPr>
+          <w:rFonts w:ascii="Arial" w:hAnsi="Arial" w:cs="Arial"/>
+          <w:noProof/>
           <w:sz w:val="32"/>
           <w:szCs w:val="32"/>
         </w:rPr>
@@ -4072,17 +3954,17 @@
       <w:pPr>
         <w:ind w:leftChars="100" w:left="240"/>
         <w:rPr>
-          <w:rFonts w:ascii="Arial" w:hAnsi="Arial" w:cs="Arial" w:hint="eastAsia"/>
-          <w:sz w:val="32"/>
-          <w:szCs w:val="32"/>
-        </w:rPr>
-      </w:pPr>
-    </w:p>
-    <w:p>
-      <w:pPr>
-        <w:ind w:leftChars="100" w:left="240"/>
-        <w:rPr>
-          <w:rFonts w:ascii="Arial" w:hAnsi="Arial" w:cs="Arial" w:hint="eastAsia"/>
+          <w:rFonts w:ascii="Arial" w:hAnsi="Arial" w:cs="Arial"/>
+          <w:sz w:val="32"/>
+          <w:szCs w:val="32"/>
+        </w:rPr>
+      </w:pPr>
+    </w:p>
+    <w:p>
+      <w:pPr>
+        <w:ind w:leftChars="100" w:left="240"/>
+        <w:rPr>
+          <w:rFonts w:ascii="Arial" w:hAnsi="Arial" w:cs="Arial"/>
           <w:sz w:val="32"/>
           <w:szCs w:val="32"/>
         </w:rPr>
@@ -4143,7 +4025,7 @@
       <w:pPr>
         <w:ind w:leftChars="100" w:left="240"/>
         <w:rPr>
-          <w:rFonts w:ascii="Arial" w:hAnsi="Arial" w:cs="Arial" w:hint="eastAsia"/>
+          <w:rFonts w:ascii="Arial" w:hAnsi="Arial" w:cs="Arial"/>
           <w:sz w:val="28"/>
           <w:szCs w:val="28"/>
         </w:rPr>
@@ -4260,7 +4142,7 @@
       <w:pPr>
         <w:ind w:leftChars="100" w:left="240"/>
         <w:rPr>
-          <w:rFonts w:ascii="Arial" w:hAnsi="Arial" w:cs="Arial" w:hint="eastAsia"/>
+          <w:rFonts w:ascii="Arial" w:hAnsi="Arial" w:cs="Arial"/>
           <w:szCs w:val="24"/>
         </w:rPr>
       </w:pPr>
@@ -4299,6 +4181,7 @@
       <w:r>
         <w:rPr>
           <w:rFonts w:ascii="Arial" w:hAnsi="Arial" w:cs="Arial"/>
+          <w:noProof/>
           <w:sz w:val="32"/>
           <w:szCs w:val="32"/>
         </w:rPr>
@@ -4400,7 +4283,7 @@
       <w:pPr>
         <w:ind w:leftChars="100" w:left="240"/>
         <w:rPr>
-          <w:rFonts w:ascii="Arial" w:hAnsi="Arial" w:cs="Arial" w:hint="eastAsia"/>
+          <w:rFonts w:ascii="Arial" w:hAnsi="Arial" w:cs="Arial"/>
           <w:sz w:val="28"/>
           <w:szCs w:val="28"/>
         </w:rPr>
@@ -4533,7 +4416,7 @@
       <w:pPr>
         <w:ind w:leftChars="100" w:left="240"/>
         <w:rPr>
-          <w:rFonts w:ascii="Arial" w:hAnsi="Arial" w:cs="Arial" w:hint="eastAsia"/>
+          <w:rFonts w:ascii="Arial" w:hAnsi="Arial" w:cs="Arial"/>
           <w:szCs w:val="24"/>
         </w:rPr>
       </w:pPr>
@@ -4572,6 +4455,7 @@
       <w:r>
         <w:rPr>
           <w:rFonts w:ascii="Arial" w:hAnsi="Arial" w:cs="Arial"/>
+          <w:noProof/>
           <w:sz w:val="32"/>
           <w:szCs w:val="32"/>
         </w:rPr>
@@ -4668,7 +4552,7 @@
       <w:pPr>
         <w:ind w:leftChars="100" w:left="240"/>
         <w:rPr>
-          <w:rFonts w:ascii="Arial" w:hAnsi="Arial" w:cs="Arial" w:hint="eastAsia"/>
+          <w:rFonts w:ascii="Arial" w:hAnsi="Arial" w:cs="Arial"/>
           <w:sz w:val="28"/>
           <w:szCs w:val="28"/>
         </w:rPr>
@@ -4801,7 +4685,7 @@
       <w:pPr>
         <w:ind w:leftChars="100" w:left="240"/>
         <w:rPr>
-          <w:rFonts w:ascii="Arial" w:hAnsi="Arial" w:cs="Arial" w:hint="eastAsia"/>
+          <w:rFonts w:ascii="Arial" w:hAnsi="Arial" w:cs="Arial"/>
           <w:szCs w:val="24"/>
         </w:rPr>
       </w:pPr>
@@ -4840,6 +4724,7 @@
       <w:r>
         <w:rPr>
           <w:rFonts w:ascii="Arial" w:hAnsi="Arial" w:cs="Arial"/>
+          <w:noProof/>
           <w:sz w:val="32"/>
           <w:szCs w:val="32"/>
         </w:rPr>
@@ -4935,7 +4820,7 @@
       <w:pPr>
         <w:ind w:leftChars="100" w:left="240"/>
         <w:rPr>
-          <w:rFonts w:ascii="Arial" w:hAnsi="Arial" w:cs="Arial" w:hint="eastAsia"/>
+          <w:rFonts w:ascii="Arial" w:hAnsi="Arial" w:cs="Arial"/>
           <w:sz w:val="28"/>
           <w:szCs w:val="28"/>
         </w:rPr>
@@ -5052,7 +4937,7 @@
       <w:pPr>
         <w:ind w:leftChars="100" w:left="240"/>
         <w:rPr>
-          <w:rFonts w:ascii="Arial" w:hAnsi="Arial" w:cs="Arial" w:hint="eastAsia"/>
+          <w:rFonts w:ascii="Arial" w:hAnsi="Arial" w:cs="Arial"/>
           <w:szCs w:val="24"/>
         </w:rPr>
       </w:pPr>
@@ -5091,6 +4976,7 @@
       <w:r>
         <w:rPr>
           <w:rFonts w:ascii="Arial" w:hAnsi="Arial" w:cs="Arial"/>
+          <w:noProof/>
           <w:sz w:val="32"/>
           <w:szCs w:val="32"/>
         </w:rPr>
@@ -5177,56 +5063,88 @@
       <w:pPr>
         <w:ind w:leftChars="100" w:left="240"/>
         <w:rPr>
+          <w:rFonts w:ascii="Arial" w:hAnsi="Arial" w:cs="Arial"/>
+          <w:sz w:val="28"/>
+          <w:szCs w:val="28"/>
+        </w:rPr>
+      </w:pPr>
+      <w:r>
+        <w:rPr>
+          <w:rFonts w:ascii="Arial" w:hAnsi="Arial" w:cs="Arial"/>
+          <w:szCs w:val="24"/>
+        </w:rPr>
+        <w:tab/>
+      </w:r>
+      <w:r>
+        <w:rPr>
+          <w:rFonts w:ascii="Arial" w:hAnsi="Arial" w:cs="Arial"/>
+          <w:szCs w:val="24"/>
+        </w:rPr>
+        <w:tab/>
+      </w:r>
+      <w:r>
+        <w:rPr>
+          <w:rFonts w:ascii="Arial" w:hAnsi="Arial" w:cs="Arial"/>
+          <w:sz w:val="28"/>
+          <w:szCs w:val="28"/>
+        </w:rPr>
+        <w:t>4</w:t>
+      </w:r>
+      <w:r>
+        <w:rPr>
+          <w:rFonts w:ascii="Arial" w:hAnsi="Arial" w:cs="Arial"/>
+          <w:sz w:val="28"/>
+          <w:szCs w:val="28"/>
+        </w:rPr>
+        <w:t>.5</w:t>
+      </w:r>
+      <w:r>
+        <w:rPr>
+          <w:rFonts w:ascii="Arial" w:hAnsi="Arial" w:cs="Arial"/>
+          <w:sz w:val="28"/>
+          <w:szCs w:val="28"/>
+        </w:rPr>
+        <w:t>.</w:t>
+      </w:r>
+      <w:r>
+        <w:rPr>
+          <w:rFonts w:ascii="Arial" w:hAnsi="Arial" w:cs="Arial"/>
+          <w:sz w:val="28"/>
+          <w:szCs w:val="28"/>
+        </w:rPr>
+        <w:t>1</w:t>
+      </w:r>
+      <w:r>
+        <w:rPr>
+          <w:rFonts w:ascii="Arial" w:hAnsi="Arial" w:cs="Arial"/>
+          <w:sz w:val="28"/>
+          <w:szCs w:val="28"/>
+        </w:rPr>
+        <w:t xml:space="preserve"> </w:t>
+      </w:r>
+      <w:r>
+        <w:rPr>
+          <w:rFonts w:ascii="Arial" w:hAnsi="Arial" w:cs="Arial"/>
+          <w:sz w:val="28"/>
+          <w:szCs w:val="28"/>
+        </w:rPr>
+        <w:t>M</w:t>
+      </w:r>
+      <w:r>
+        <w:rPr>
+          <w:rFonts w:ascii="Arial" w:hAnsi="Arial" w:cs="Arial"/>
+          <w:sz w:val="28"/>
+          <w:szCs w:val="28"/>
+        </w:rPr>
+        <w:t>ultipliers</w:t>
+      </w:r>
+      <w:r>
+        <w:rPr>
           <w:rFonts w:ascii="Arial" w:hAnsi="Arial" w:cs="Arial" w:hint="eastAsia"/>
           <w:sz w:val="28"/>
           <w:szCs w:val="28"/>
         </w:rPr>
-      </w:pPr>
-      <w:r>
-        <w:rPr>
-          <w:rFonts w:ascii="Arial" w:hAnsi="Arial" w:cs="Arial"/>
-          <w:szCs w:val="24"/>
-        </w:rPr>
-        <w:tab/>
-      </w:r>
-      <w:r>
-        <w:rPr>
-          <w:rFonts w:ascii="Arial" w:hAnsi="Arial" w:cs="Arial"/>
-          <w:szCs w:val="24"/>
-        </w:rPr>
-        <w:tab/>
-      </w:r>
-      <w:r>
-        <w:rPr>
-          <w:rFonts w:ascii="Arial" w:hAnsi="Arial" w:cs="Arial"/>
-          <w:sz w:val="28"/>
-          <w:szCs w:val="28"/>
-        </w:rPr>
-        <w:t>4</w:t>
-      </w:r>
-      <w:r>
-        <w:rPr>
-          <w:rFonts w:ascii="Arial" w:hAnsi="Arial" w:cs="Arial"/>
-          <w:sz w:val="28"/>
-          <w:szCs w:val="28"/>
-        </w:rPr>
-        <w:t>.5</w:t>
-      </w:r>
-      <w:r>
-        <w:rPr>
-          <w:rFonts w:ascii="Arial" w:hAnsi="Arial" w:cs="Arial"/>
-          <w:sz w:val="28"/>
-          <w:szCs w:val="28"/>
-        </w:rPr>
-        <w:t>.</w:t>
-      </w:r>
-      <w:r>
-        <w:rPr>
-          <w:rFonts w:ascii="Arial" w:hAnsi="Arial" w:cs="Arial"/>
-          <w:sz w:val="28"/>
-          <w:szCs w:val="28"/>
-        </w:rPr>
-        <w:t>1</w:t>
+        <w:t>:</w:t>
       </w:r>
       <w:r>
         <w:rPr>
@@ -5239,38 +5157,6 @@
       <w:r>
         <w:rPr>
           <w:rFonts w:ascii="Arial" w:hAnsi="Arial" w:cs="Arial"/>
-          <w:sz w:val="28"/>
-          <w:szCs w:val="28"/>
-        </w:rPr>
-        <w:t>M</w:t>
-      </w:r>
-      <w:r>
-        <w:rPr>
-          <w:rFonts w:ascii="Arial" w:hAnsi="Arial" w:cs="Arial"/>
-          <w:sz w:val="28"/>
-          <w:szCs w:val="28"/>
-        </w:rPr>
-        <w:t>ultipliers</w:t>
-      </w:r>
-      <w:r>
-        <w:rPr>
-          <w:rFonts w:ascii="Arial" w:hAnsi="Arial" w:cs="Arial" w:hint="eastAsia"/>
-          <w:sz w:val="28"/>
-          <w:szCs w:val="28"/>
-        </w:rPr>
-        <w:t>:</w:t>
-      </w:r>
-      <w:r>
-        <w:rPr>
-          <w:rFonts w:ascii="Arial" w:hAnsi="Arial" w:cs="Arial"/>
-          <w:sz w:val="28"/>
-          <w:szCs w:val="28"/>
-        </w:rPr>
-        <w:t xml:space="preserve"> </w:t>
-      </w:r>
-      <w:r>
-        <w:rPr>
-          <w:rFonts w:ascii="Arial" w:hAnsi="Arial" w:cs="Arial"/>
           <w:szCs w:val="24"/>
         </w:rPr>
         <w:t>bypass mode (no need to use a multiplier)</w:t>
@@ -5288,6 +5174,7 @@
       <w:r>
         <w:rPr>
           <w:rFonts w:ascii="Arial" w:hAnsi="Arial" w:cs="Arial"/>
+          <w:noProof/>
           <w:sz w:val="32"/>
           <w:szCs w:val="32"/>
         </w:rPr>
@@ -5352,7 +5239,7 @@
           <w:tab w:val="left" w:pos="2350"/>
         </w:tabs>
         <w:rPr>
-          <w:rFonts w:ascii="Arial" w:hAnsi="Arial" w:cs="Arial" w:hint="eastAsia"/>
+          <w:rFonts w:ascii="Arial" w:hAnsi="Arial" w:cs="Arial"/>
           <w:sz w:val="32"/>
           <w:szCs w:val="32"/>
         </w:rPr>
@@ -5378,7 +5265,7 @@
     <w:p>
       <w:pPr>
         <w:rPr>
-          <w:rFonts w:ascii="Arial" w:hAnsi="Arial" w:cs="Arial" w:hint="eastAsia"/>
+          <w:rFonts w:ascii="Arial" w:hAnsi="Arial" w:cs="Arial"/>
           <w:szCs w:val="24"/>
         </w:rPr>
       </w:pPr>
@@ -5484,14 +5371,7 @@
             <w:rFonts w:ascii="Cambria Math" w:hAnsi="Cambria Math" w:cs="Arial"/>
             <w:szCs w:val="24"/>
           </w:rPr>
-          <m:t xml:space="preserve">= </m:t>
-        </m:r>
-        <m:r>
-          <w:rPr>
-            <w:rFonts w:ascii="Cambria Math" w:hAnsi="Cambria Math" w:cs="Arial"/>
-            <w:szCs w:val="24"/>
-          </w:rPr>
-          <m:t>Im</m:t>
+          <m:t>= Im</m:t>
         </m:r>
         <m:d>
           <m:dPr>
@@ -5611,14 +5491,7 @@
             <w:rFonts w:ascii="Cambria Math" w:hAnsi="Cambria Math" w:cs="Arial"/>
             <w:szCs w:val="24"/>
           </w:rPr>
-          <m:t xml:space="preserve">= </m:t>
-        </m:r>
-        <m:r>
-          <w:rPr>
-            <w:rFonts w:ascii="Cambria Math" w:hAnsi="Cambria Math" w:cs="Arial"/>
-            <w:szCs w:val="24"/>
-          </w:rPr>
-          <m:t>-Re</m:t>
+          <m:t>= -Re</m:t>
         </m:r>
         <m:d>
           <m:dPr>
@@ -5721,7 +5594,7 @@
       <w:pPr>
         <w:jc w:val="center"/>
         <w:rPr>
-          <w:rFonts w:ascii="Arial" w:hAnsi="Arial" w:cs="Arial" w:hint="eastAsia"/>
+          <w:rFonts w:ascii="Arial" w:hAnsi="Arial" w:cs="Arial"/>
           <w:sz w:val="40"/>
           <w:szCs w:val="40"/>
         </w:rPr>
@@ -5791,6 +5664,7 @@
       <w:r>
         <w:rPr>
           <w:rFonts w:ascii="Arial" w:hAnsi="Arial" w:cs="Arial"/>
+          <w:noProof/>
           <w:sz w:val="40"/>
           <w:szCs w:val="40"/>
         </w:rPr>
@@ -5835,7 +5709,7 @@
       <w:pPr>
         <w:ind w:leftChars="100" w:left="240"/>
         <w:rPr>
-          <w:rFonts w:ascii="Arial" w:hAnsi="Arial" w:cs="Arial" w:hint="eastAsia"/>
+          <w:rFonts w:ascii="Arial" w:hAnsi="Arial" w:cs="Arial"/>
           <w:sz w:val="32"/>
           <w:szCs w:val="32"/>
         </w:rPr>
@@ -5947,9 +5821,6 @@
       <w:pPr>
         <w:ind w:leftChars="100" w:left="240"/>
         <w:jc w:val="center"/>
-        <w:rPr>
-          <w:rFonts w:hint="eastAsia"/>
-        </w:rPr>
       </w:pPr>
     </w:p>
     <w:p>
@@ -6021,6 +5892,9 @@
         <w:ind w:leftChars="100" w:left="240"/>
       </w:pPr>
       <w:r>
+        <w:rPr>
+          <w:noProof/>
+        </w:rPr>
         <w:drawing>
           <wp:inline distT="0" distB="0" distL="0" distR="0" wp14:anchorId="5B83BAC0" wp14:editId="4CB65011">
             <wp:extent cx="6645910" cy="1069975"/>
@@ -6061,9 +5935,6 @@
     <w:p>
       <w:pPr>
         <w:ind w:leftChars="100" w:left="240"/>
-        <w:rPr>
-          <w:rFonts w:hint="eastAsia"/>
-        </w:rPr>
       </w:pPr>
       <w:r>
         <w:tab/>
@@ -6082,31 +5953,7 @@
           <w:sz w:val="32"/>
           <w:szCs w:val="32"/>
         </w:rPr>
-        <w:t>.</w:t>
-      </w:r>
-      <w:r>
-        <w:rPr>
-          <w:rFonts w:ascii="Arial" w:hAnsi="Arial" w:cs="Arial"/>
-          <w:sz w:val="32"/>
-          <w:szCs w:val="32"/>
-        </w:rPr>
-        <w:t>2</w:t>
-      </w:r>
-      <w:r>
-        <w:rPr>
-          <w:rFonts w:ascii="Arial" w:hAnsi="Arial" w:cs="Arial"/>
-          <w:sz w:val="32"/>
-          <w:szCs w:val="32"/>
-        </w:rPr>
-        <w:t xml:space="preserve"> </w:t>
-      </w:r>
-      <w:r>
-        <w:rPr>
-          <w:rFonts w:ascii="Arial" w:hAnsi="Arial" w:cs="Arial"/>
-          <w:sz w:val="32"/>
-          <w:szCs w:val="32"/>
-        </w:rPr>
-        <w:t xml:space="preserve">test pattern: </w:t>
+        <w:t xml:space="preserve">.2 test pattern: </w:t>
       </w:r>
       <w:proofErr w:type="spellStart"/>
       <w:r>
@@ -6133,15 +5980,7 @@
           <w:sz w:val="32"/>
           <w:szCs w:val="32"/>
         </w:rPr>
-        <w:t>MemIn</w:t>
-      </w:r>
-      <w:r>
-        <w:rPr>
-          <w:rFonts w:ascii="Arial" w:hAnsi="Arial" w:cs="Arial"/>
-          <w:sz w:val="32"/>
-          <w:szCs w:val="32"/>
-        </w:rPr>
-        <w:t>Down</w:t>
+        <w:t>MemInDown</w:t>
       </w:r>
       <w:proofErr w:type="spellEnd"/>
     </w:p>
@@ -6151,6 +5990,9 @@
         <w:jc w:val="center"/>
       </w:pPr>
       <w:r>
+        <w:rPr>
+          <w:noProof/>
+        </w:rPr>
         <w:drawing>
           <wp:inline distT="0" distB="0" distL="0" distR="0" wp14:anchorId="09C2FD29" wp14:editId="5E8B75B2">
             <wp:extent cx="1436915" cy="2229395"/>
@@ -6206,6 +6048,9 @@
         <w:t xml:space="preserve"> </w:t>
       </w:r>
       <w:r>
+        <w:rPr>
+          <w:noProof/>
+        </w:rPr>
         <w:drawing>
           <wp:inline distT="0" distB="0" distL="0" distR="0" wp14:anchorId="35BBDA9A" wp14:editId="4DE907E1">
             <wp:extent cx="1625002" cy="2212769"/>
@@ -6247,173 +6092,1310 @@
       <w:pPr>
         <w:ind w:leftChars="100" w:left="240"/>
         <w:jc w:val="center"/>
-      </w:pPr>
+        <w:rPr>
+          <w:rFonts w:hint="eastAsia"/>
+        </w:rPr>
+      </w:pPr>
+    </w:p>
+    <w:p>
+      <w:pPr>
+        <w:ind w:leftChars="100" w:left="240"/>
+        <w:rPr>
+          <w:rFonts w:ascii="Arial" w:hAnsi="Arial" w:cs="Arial"/>
+          <w:sz w:val="40"/>
+          <w:szCs w:val="40"/>
+        </w:rPr>
+      </w:pPr>
+      <w:r>
+        <w:rPr>
+          <w:rFonts w:ascii="Arial" w:hAnsi="Arial" w:cs="Arial"/>
+          <w:sz w:val="40"/>
+          <w:szCs w:val="40"/>
+        </w:rPr>
+        <w:t>8. (Step 8) Please use FFTInput32.mat as the inputs. Quantize them using the word</w:t>
+      </w:r>
+      <w:r>
+        <w:rPr>
+          <w:rFonts w:ascii="Arial" w:hAnsi="Arial" w:cs="Arial" w:hint="eastAsia"/>
+          <w:sz w:val="40"/>
+          <w:szCs w:val="40"/>
+        </w:rPr>
+        <w:t>-</w:t>
+      </w:r>
+      <w:r>
+        <w:rPr>
+          <w:rFonts w:ascii="Arial" w:hAnsi="Arial" w:cs="Arial"/>
+          <w:sz w:val="40"/>
+          <w:szCs w:val="40"/>
+        </w:rPr>
+        <w:t xml:space="preserve">length selected by yourself. Show the timing diagram of behavior simulation for MDC FFT. Compared the results to your answer in Q1(Step 1). Draw </w:t>
+      </w:r>
+      <w:bookmarkStart w:id="0" w:name="_Hlk197532610"/>
+      <w:r>
+        <w:rPr>
+          <w:rFonts w:ascii="Arial" w:hAnsi="Arial" w:cs="Arial"/>
+          <w:sz w:val="40"/>
+          <w:szCs w:val="40"/>
+        </w:rPr>
+        <w:t>the error for 32 samples of real part and imaginary part</w:t>
+      </w:r>
+      <w:bookmarkEnd w:id="0"/>
+      <w:r>
+        <w:rPr>
+          <w:rFonts w:ascii="Arial" w:hAnsi="Arial" w:cs="Arial"/>
+          <w:sz w:val="40"/>
+          <w:szCs w:val="40"/>
+        </w:rPr>
+        <w:t>. (25%)</w:t>
+      </w:r>
+    </w:p>
+    <w:p>
+      <w:pPr>
+        <w:ind w:leftChars="100" w:left="240"/>
+        <w:rPr>
+          <w:rFonts w:ascii="Arial" w:hAnsi="Arial" w:cs="Arial"/>
+          <w:sz w:val="32"/>
+          <w:szCs w:val="32"/>
+        </w:rPr>
+      </w:pPr>
+      <w:r>
+        <w:rPr>
+          <w:rFonts w:ascii="Arial" w:hAnsi="Arial" w:cs="Arial"/>
+          <w:sz w:val="32"/>
+          <w:szCs w:val="32"/>
+        </w:rPr>
+        <w:tab/>
+        <w:t>8.1.</w:t>
+      </w:r>
+      <w:r>
+        <w:rPr>
+          <w:rFonts w:ascii="Arial" w:hAnsi="Arial" w:cs="Arial"/>
+          <w:sz w:val="32"/>
+          <w:szCs w:val="32"/>
+        </w:rPr>
+        <w:t xml:space="preserve"> </w:t>
+      </w:r>
+      <w:r>
+        <w:rPr>
+          <w:rFonts w:ascii="Arial" w:hAnsi="Arial" w:cs="Arial"/>
+          <w:sz w:val="32"/>
+          <w:szCs w:val="32"/>
+        </w:rPr>
+        <w:t>timing diagram of behavior simulation</w:t>
+      </w:r>
+    </w:p>
+    <w:p>
+      <w:pPr>
+        <w:ind w:leftChars="100" w:left="240"/>
+        <w:rPr>
+          <w:rFonts w:ascii="Arial" w:hAnsi="Arial" w:cs="Arial" w:hint="eastAsia"/>
+          <w:szCs w:val="24"/>
+        </w:rPr>
+      </w:pPr>
+      <w:r>
+        <w:rPr>
+          <w:rFonts w:ascii="Arial" w:hAnsi="Arial" w:cs="Arial"/>
+          <w:sz w:val="32"/>
+          <w:szCs w:val="32"/>
+        </w:rPr>
+        <w:tab/>
+      </w:r>
+      <w:r>
+        <w:rPr>
+          <w:rFonts w:ascii="Arial" w:hAnsi="Arial" w:cs="Arial"/>
+          <w:szCs w:val="24"/>
+        </w:rPr>
+        <w:tab/>
+      </w:r>
+      <w:r>
+        <w:rPr>
+          <w:rFonts w:ascii="Arial" w:hAnsi="Arial" w:cs="Arial"/>
+          <w:szCs w:val="24"/>
+        </w:rPr>
+        <w:t>The values are shown in signed decimal with 10 fractional bit-width, so divided it by 1024 is the real value.</w:t>
+      </w:r>
+    </w:p>
+    <w:p>
+      <w:pPr>
+        <w:ind w:leftChars="100" w:left="240"/>
+        <w:rPr>
+          <w:rFonts w:hint="eastAsia"/>
+        </w:rPr>
+      </w:pPr>
+      <w:r>
+        <w:drawing>
+          <wp:inline distT="0" distB="0" distL="0" distR="0" wp14:anchorId="7DE1DD80" wp14:editId="43F84E38">
+            <wp:extent cx="6645910" cy="1288415"/>
+            <wp:effectExtent l="0" t="0" r="2540" b="6985"/>
+            <wp:docPr id="9" name="圖片 9"/>
+            <wp:cNvGraphicFramePr>
+              <a:graphicFrameLocks xmlns:a="http://schemas.openxmlformats.org/drawingml/2006/main" noChangeAspect="1"/>
+            </wp:cNvGraphicFramePr>
+            <a:graphic xmlns:a="http://schemas.openxmlformats.org/drawingml/2006/main">
+              <a:graphicData uri="http://schemas.openxmlformats.org/drawingml/2006/picture">
+                <pic:pic xmlns:pic="http://schemas.openxmlformats.org/drawingml/2006/picture">
+                  <pic:nvPicPr>
+                    <pic:cNvPr id="1" name=""/>
+                    <pic:cNvPicPr/>
+                  </pic:nvPicPr>
+                  <pic:blipFill>
+                    <a:blip r:embed="rId30"/>
+                    <a:stretch>
+                      <a:fillRect/>
+                    </a:stretch>
+                  </pic:blipFill>
+                  <pic:spPr>
+                    <a:xfrm>
+                      <a:off x="0" y="0"/>
+                      <a:ext cx="6645910" cy="1288415"/>
+                    </a:xfrm>
+                    <a:prstGeom prst="rect">
+                      <a:avLst/>
+                    </a:prstGeom>
+                  </pic:spPr>
+                </pic:pic>
+              </a:graphicData>
+            </a:graphic>
+          </wp:inline>
+        </w:drawing>
+      </w:r>
+    </w:p>
+    <w:p>
+      <w:pPr>
+        <w:ind w:leftChars="100" w:left="240"/>
+      </w:pPr>
+      <w:r>
+        <w:lastRenderedPageBreak/>
+        <w:drawing>
+          <wp:inline distT="0" distB="0" distL="0" distR="0" wp14:anchorId="6011F7E2" wp14:editId="03B3C4CD">
+            <wp:extent cx="6645910" cy="1269365"/>
+            <wp:effectExtent l="0" t="0" r="2540" b="6985"/>
+            <wp:docPr id="20" name="圖片 20"/>
+            <wp:cNvGraphicFramePr>
+              <a:graphicFrameLocks xmlns:a="http://schemas.openxmlformats.org/drawingml/2006/main" noChangeAspect="1"/>
+            </wp:cNvGraphicFramePr>
+            <a:graphic xmlns:a="http://schemas.openxmlformats.org/drawingml/2006/main">
+              <a:graphicData uri="http://schemas.openxmlformats.org/drawingml/2006/picture">
+                <pic:pic xmlns:pic="http://schemas.openxmlformats.org/drawingml/2006/picture">
+                  <pic:nvPicPr>
+                    <pic:cNvPr id="1" name=""/>
+                    <pic:cNvPicPr/>
+                  </pic:nvPicPr>
+                  <pic:blipFill>
+                    <a:blip r:embed="rId31"/>
+                    <a:stretch>
+                      <a:fillRect/>
+                    </a:stretch>
+                  </pic:blipFill>
+                  <pic:spPr>
+                    <a:xfrm>
+                      <a:off x="0" y="0"/>
+                      <a:ext cx="6645910" cy="1269365"/>
+                    </a:xfrm>
+                    <a:prstGeom prst="rect">
+                      <a:avLst/>
+                    </a:prstGeom>
+                  </pic:spPr>
+                </pic:pic>
+              </a:graphicData>
+            </a:graphic>
+          </wp:inline>
+        </w:drawing>
+      </w:r>
+    </w:p>
+    <w:p>
+      <w:pPr>
+        <w:ind w:leftChars="100" w:left="240"/>
+      </w:pPr>
+      <w:r>
+        <w:drawing>
+          <wp:inline distT="0" distB="0" distL="0" distR="0" wp14:anchorId="5B25DBA8" wp14:editId="2EE288A5">
+            <wp:extent cx="6645910" cy="1276985"/>
+            <wp:effectExtent l="0" t="0" r="2540" b="0"/>
+            <wp:docPr id="26" name="圖片 26"/>
+            <wp:cNvGraphicFramePr>
+              <a:graphicFrameLocks xmlns:a="http://schemas.openxmlformats.org/drawingml/2006/main" noChangeAspect="1"/>
+            </wp:cNvGraphicFramePr>
+            <a:graphic xmlns:a="http://schemas.openxmlformats.org/drawingml/2006/main">
+              <a:graphicData uri="http://schemas.openxmlformats.org/drawingml/2006/picture">
+                <pic:pic xmlns:pic="http://schemas.openxmlformats.org/drawingml/2006/picture">
+                  <pic:nvPicPr>
+                    <pic:cNvPr id="1" name=""/>
+                    <pic:cNvPicPr/>
+                  </pic:nvPicPr>
+                  <pic:blipFill>
+                    <a:blip r:embed="rId32"/>
+                    <a:stretch>
+                      <a:fillRect/>
+                    </a:stretch>
+                  </pic:blipFill>
+                  <pic:spPr>
+                    <a:xfrm>
+                      <a:off x="0" y="0"/>
+                      <a:ext cx="6645910" cy="1276985"/>
+                    </a:xfrm>
+                    <a:prstGeom prst="rect">
+                      <a:avLst/>
+                    </a:prstGeom>
+                  </pic:spPr>
+                </pic:pic>
+              </a:graphicData>
+            </a:graphic>
+          </wp:inline>
+        </w:drawing>
+      </w:r>
+    </w:p>
+    <w:p>
+      <w:pPr>
+        <w:ind w:leftChars="100" w:left="240"/>
+      </w:pPr>
+      <w:r>
+        <w:drawing>
+          <wp:inline distT="0" distB="0" distL="0" distR="0" wp14:anchorId="78E87955" wp14:editId="507AFAF6">
+            <wp:extent cx="6645910" cy="1298575"/>
+            <wp:effectExtent l="0" t="0" r="2540" b="0"/>
+            <wp:docPr id="27" name="圖片 27"/>
+            <wp:cNvGraphicFramePr>
+              <a:graphicFrameLocks xmlns:a="http://schemas.openxmlformats.org/drawingml/2006/main" noChangeAspect="1"/>
+            </wp:cNvGraphicFramePr>
+            <a:graphic xmlns:a="http://schemas.openxmlformats.org/drawingml/2006/main">
+              <a:graphicData uri="http://schemas.openxmlformats.org/drawingml/2006/picture">
+                <pic:pic xmlns:pic="http://schemas.openxmlformats.org/drawingml/2006/picture">
+                  <pic:nvPicPr>
+                    <pic:cNvPr id="1" name=""/>
+                    <pic:cNvPicPr/>
+                  </pic:nvPicPr>
+                  <pic:blipFill>
+                    <a:blip r:embed="rId33"/>
+                    <a:stretch>
+                      <a:fillRect/>
+                    </a:stretch>
+                  </pic:blipFill>
+                  <pic:spPr>
+                    <a:xfrm>
+                      <a:off x="0" y="0"/>
+                      <a:ext cx="6645910" cy="1298575"/>
+                    </a:xfrm>
+                    <a:prstGeom prst="rect">
+                      <a:avLst/>
+                    </a:prstGeom>
+                  </pic:spPr>
+                </pic:pic>
+              </a:graphicData>
+            </a:graphic>
+          </wp:inline>
+        </w:drawing>
+      </w:r>
+    </w:p>
+    <w:p>
+      <w:pPr>
+        <w:ind w:leftChars="100" w:left="240"/>
+        <w:rPr>
+          <w:rFonts w:hint="eastAsia"/>
+        </w:rPr>
+      </w:pPr>
+    </w:p>
+    <w:p>
+      <w:pPr>
+        <w:ind w:leftChars="100" w:left="240"/>
+        <w:rPr>
+          <w:rFonts w:ascii="Arial" w:hAnsi="Arial" w:cs="Arial"/>
+          <w:sz w:val="32"/>
+          <w:szCs w:val="32"/>
+        </w:rPr>
+      </w:pPr>
+      <w:r>
+        <w:rPr>
+          <w:rFonts w:ascii="Arial" w:hAnsi="Arial" w:cs="Arial"/>
+          <w:sz w:val="32"/>
+          <w:szCs w:val="32"/>
+        </w:rPr>
+        <w:tab/>
+        <w:t>8.</w:t>
+      </w:r>
+      <w:r>
+        <w:rPr>
+          <w:rFonts w:ascii="Arial" w:hAnsi="Arial" w:cs="Arial" w:hint="eastAsia"/>
+          <w:sz w:val="32"/>
+          <w:szCs w:val="32"/>
+        </w:rPr>
+        <w:t>2</w:t>
+      </w:r>
+      <w:r>
+        <w:rPr>
+          <w:rFonts w:ascii="Arial" w:hAnsi="Arial" w:cs="Arial"/>
+          <w:sz w:val="32"/>
+          <w:szCs w:val="32"/>
+        </w:rPr>
+        <w:t xml:space="preserve">. </w:t>
+      </w:r>
+      <w:r>
+        <w:rPr>
+          <w:rFonts w:ascii="Arial" w:hAnsi="Arial" w:cs="Arial" w:hint="eastAsia"/>
+          <w:sz w:val="32"/>
+          <w:szCs w:val="32"/>
+        </w:rPr>
+        <w:t>T</w:t>
+      </w:r>
+      <w:r>
+        <w:rPr>
+          <w:rFonts w:ascii="Arial" w:hAnsi="Arial" w:cs="Arial"/>
+          <w:sz w:val="32"/>
+          <w:szCs w:val="32"/>
+        </w:rPr>
+        <w:t>he error for 32 samples of real part and imaginary part</w:t>
+      </w:r>
+    </w:p>
+    <w:p>
+      <w:pPr>
+        <w:ind w:leftChars="100" w:left="240"/>
+      </w:pPr>
+      <w:r>
+        <w:drawing>
+          <wp:inline distT="0" distB="0" distL="0" distR="0" wp14:anchorId="620392A2" wp14:editId="7AA552A4">
+            <wp:extent cx="6645910" cy="3578860"/>
+            <wp:effectExtent l="0" t="0" r="2540" b="2540"/>
+            <wp:docPr id="2" name="圖片 2"/>
+            <wp:cNvGraphicFramePr>
+              <a:graphicFrameLocks xmlns:a="http://schemas.openxmlformats.org/drawingml/2006/main" noChangeAspect="1"/>
+            </wp:cNvGraphicFramePr>
+            <a:graphic xmlns:a="http://schemas.openxmlformats.org/drawingml/2006/main">
+              <a:graphicData uri="http://schemas.openxmlformats.org/drawingml/2006/picture">
+                <pic:pic xmlns:pic="http://schemas.openxmlformats.org/drawingml/2006/picture">
+                  <pic:nvPicPr>
+                    <pic:cNvPr id="1" name=""/>
+                    <pic:cNvPicPr/>
+                  </pic:nvPicPr>
+                  <pic:blipFill>
+                    <a:blip r:embed="rId34"/>
+                    <a:stretch>
+                      <a:fillRect/>
+                    </a:stretch>
+                  </pic:blipFill>
+                  <pic:spPr>
+                    <a:xfrm>
+                      <a:off x="0" y="0"/>
+                      <a:ext cx="6645910" cy="3578860"/>
+                    </a:xfrm>
+                    <a:prstGeom prst="rect">
+                      <a:avLst/>
+                    </a:prstGeom>
+                  </pic:spPr>
+                </pic:pic>
+              </a:graphicData>
+            </a:graphic>
+          </wp:inline>
+        </w:drawing>
+      </w:r>
+    </w:p>
+    <w:p>
+      <w:pPr>
+        <w:ind w:leftChars="100" w:left="240"/>
+      </w:pPr>
+    </w:p>
+    <w:p>
+      <w:pPr>
+        <w:ind w:leftChars="100" w:left="240"/>
+      </w:pPr>
+    </w:p>
+    <w:p>
+      <w:pPr>
+        <w:ind w:leftChars="100" w:left="240"/>
+      </w:pPr>
+    </w:p>
+    <w:p>
+      <w:pPr>
+        <w:ind w:leftChars="100" w:left="240"/>
+      </w:pPr>
+    </w:p>
+    <w:p>
+      <w:pPr>
+        <w:ind w:leftChars="100" w:left="240"/>
+      </w:pPr>
+    </w:p>
+    <w:p>
+      <w:pPr>
+        <w:ind w:leftChars="100" w:left="240"/>
+        <w:rPr>
+          <w:rFonts w:ascii="Arial" w:hAnsi="Arial" w:cs="Arial"/>
+          <w:sz w:val="40"/>
+          <w:szCs w:val="40"/>
+        </w:rPr>
+      </w:pPr>
+      <w:r>
+        <w:rPr>
+          <w:rFonts w:ascii="Arial" w:hAnsi="Arial" w:cs="Arial"/>
+          <w:sz w:val="40"/>
+          <w:szCs w:val="40"/>
+        </w:rPr>
+        <w:lastRenderedPageBreak/>
+        <w:t>9. (Step 9) Use your own inputs of 96 samples</w:t>
+      </w:r>
+      <w:r>
+        <w:rPr>
+          <w:rFonts w:ascii="Arial" w:hAnsi="Arial" w:cs="Arial"/>
+          <w:sz w:val="40"/>
+          <w:szCs w:val="40"/>
+        </w:rPr>
+        <w:t xml:space="preserve"> </w:t>
+      </w:r>
+      <w:r>
+        <w:rPr>
+          <w:rFonts w:ascii="Arial" w:hAnsi="Arial" w:cs="Arial"/>
+          <w:sz w:val="40"/>
+          <w:szCs w:val="40"/>
+        </w:rPr>
+        <w:t>in Q3 (Step3). Show the timing diagram of behavior simulation with streaming-input and streaming-output. Draw the error for 96 samples of real part and imaginary part. (25%) Calculate the SQNR of 96 samples.</w:t>
+      </w:r>
+    </w:p>
+    <w:p>
+      <w:pPr>
+        <w:ind w:leftChars="100" w:left="240"/>
+        <w:rPr>
+          <w:rFonts w:ascii="Arial" w:hAnsi="Arial" w:cs="Arial"/>
+          <w:sz w:val="32"/>
+          <w:szCs w:val="32"/>
+        </w:rPr>
+      </w:pPr>
+      <w:r>
+        <w:rPr>
+          <w:rFonts w:ascii="Arial" w:hAnsi="Arial" w:cs="Arial"/>
+          <w:sz w:val="32"/>
+          <w:szCs w:val="32"/>
+        </w:rPr>
+        <w:tab/>
+        <w:t xml:space="preserve">9.1 </w:t>
+      </w:r>
+      <w:r>
+        <w:rPr>
+          <w:rFonts w:ascii="Arial" w:hAnsi="Arial" w:cs="Arial"/>
+          <w:sz w:val="32"/>
+          <w:szCs w:val="32"/>
+        </w:rPr>
+        <w:t>timing diagram of behavior simulation</w:t>
+      </w:r>
+    </w:p>
+    <w:p>
+      <w:pPr>
+        <w:ind w:leftChars="100" w:left="240"/>
+        <w:rPr>
+          <w:rFonts w:ascii="Arial" w:hAnsi="Arial" w:cs="Arial"/>
+          <w:sz w:val="32"/>
+          <w:szCs w:val="32"/>
+        </w:rPr>
+      </w:pPr>
+      <w:r>
+        <w:rPr>
+          <w:rFonts w:ascii="Arial" w:hAnsi="Arial" w:cs="Arial"/>
+          <w:sz w:val="32"/>
+          <w:szCs w:val="32"/>
+        </w:rPr>
+        <w:tab/>
+      </w:r>
+      <w:r>
+        <w:rPr>
+          <w:rFonts w:ascii="Arial" w:hAnsi="Arial" w:cs="Arial"/>
+          <w:szCs w:val="24"/>
+        </w:rPr>
+        <w:t>The values are shown in signed decimal with 10 fractional bit-width, so divided it by 1024 is the real value.</w:t>
+      </w:r>
+    </w:p>
+    <w:p>
+      <w:pPr>
+        <w:ind w:leftChars="100" w:left="240"/>
+      </w:pPr>
+      <w:r>
+        <w:drawing>
+          <wp:inline distT="0" distB="0" distL="0" distR="0" wp14:anchorId="0D27836D" wp14:editId="4E1A49DA">
+            <wp:extent cx="6645910" cy="1274445"/>
+            <wp:effectExtent l="0" t="0" r="2540" b="1905"/>
+            <wp:docPr id="29" name="圖片 29"/>
+            <wp:cNvGraphicFramePr>
+              <a:graphicFrameLocks xmlns:a="http://schemas.openxmlformats.org/drawingml/2006/main" noChangeAspect="1"/>
+            </wp:cNvGraphicFramePr>
+            <a:graphic xmlns:a="http://schemas.openxmlformats.org/drawingml/2006/main">
+              <a:graphicData uri="http://schemas.openxmlformats.org/drawingml/2006/picture">
+                <pic:pic xmlns:pic="http://schemas.openxmlformats.org/drawingml/2006/picture">
+                  <pic:nvPicPr>
+                    <pic:cNvPr id="1" name=""/>
+                    <pic:cNvPicPr/>
+                  </pic:nvPicPr>
+                  <pic:blipFill>
+                    <a:blip r:embed="rId35"/>
+                    <a:stretch>
+                      <a:fillRect/>
+                    </a:stretch>
+                  </pic:blipFill>
+                  <pic:spPr>
+                    <a:xfrm>
+                      <a:off x="0" y="0"/>
+                      <a:ext cx="6645910" cy="1274445"/>
+                    </a:xfrm>
+                    <a:prstGeom prst="rect">
+                      <a:avLst/>
+                    </a:prstGeom>
+                  </pic:spPr>
+                </pic:pic>
+              </a:graphicData>
+            </a:graphic>
+          </wp:inline>
+        </w:drawing>
+      </w:r>
+    </w:p>
+    <w:p>
+      <w:pPr>
+        <w:ind w:leftChars="100" w:left="240"/>
+      </w:pPr>
+      <w:r>
+        <w:drawing>
+          <wp:inline distT="0" distB="0" distL="0" distR="0" wp14:anchorId="2068DD09" wp14:editId="0C6E0E9A">
+            <wp:extent cx="6645910" cy="1300480"/>
+            <wp:effectExtent l="0" t="0" r="2540" b="0"/>
+            <wp:docPr id="30" name="圖片 30"/>
+            <wp:cNvGraphicFramePr>
+              <a:graphicFrameLocks xmlns:a="http://schemas.openxmlformats.org/drawingml/2006/main" noChangeAspect="1"/>
+            </wp:cNvGraphicFramePr>
+            <a:graphic xmlns:a="http://schemas.openxmlformats.org/drawingml/2006/main">
+              <a:graphicData uri="http://schemas.openxmlformats.org/drawingml/2006/picture">
+                <pic:pic xmlns:pic="http://schemas.openxmlformats.org/drawingml/2006/picture">
+                  <pic:nvPicPr>
+                    <pic:cNvPr id="1" name=""/>
+                    <pic:cNvPicPr/>
+                  </pic:nvPicPr>
+                  <pic:blipFill>
+                    <a:blip r:embed="rId36"/>
+                    <a:stretch>
+                      <a:fillRect/>
+                    </a:stretch>
+                  </pic:blipFill>
+                  <pic:spPr>
+                    <a:xfrm>
+                      <a:off x="0" y="0"/>
+                      <a:ext cx="6645910" cy="1300480"/>
+                    </a:xfrm>
+                    <a:prstGeom prst="rect">
+                      <a:avLst/>
+                    </a:prstGeom>
+                  </pic:spPr>
+                </pic:pic>
+              </a:graphicData>
+            </a:graphic>
+          </wp:inline>
+        </w:drawing>
+      </w:r>
+    </w:p>
+    <w:p>
+      <w:pPr>
+        <w:ind w:leftChars="100" w:left="240"/>
+      </w:pPr>
+      <w:r>
+        <w:drawing>
+          <wp:inline distT="0" distB="0" distL="0" distR="0" wp14:anchorId="73EA74CA" wp14:editId="12AA8470">
+            <wp:extent cx="6645910" cy="1290320"/>
+            <wp:effectExtent l="0" t="0" r="2540" b="5080"/>
+            <wp:docPr id="34" name="圖片 34"/>
+            <wp:cNvGraphicFramePr>
+              <a:graphicFrameLocks xmlns:a="http://schemas.openxmlformats.org/drawingml/2006/main" noChangeAspect="1"/>
+            </wp:cNvGraphicFramePr>
+            <a:graphic xmlns:a="http://schemas.openxmlformats.org/drawingml/2006/main">
+              <a:graphicData uri="http://schemas.openxmlformats.org/drawingml/2006/picture">
+                <pic:pic xmlns:pic="http://schemas.openxmlformats.org/drawingml/2006/picture">
+                  <pic:nvPicPr>
+                    <pic:cNvPr id="1" name=""/>
+                    <pic:cNvPicPr/>
+                  </pic:nvPicPr>
+                  <pic:blipFill>
+                    <a:blip r:embed="rId37"/>
+                    <a:stretch>
+                      <a:fillRect/>
+                    </a:stretch>
+                  </pic:blipFill>
+                  <pic:spPr>
+                    <a:xfrm>
+                      <a:off x="0" y="0"/>
+                      <a:ext cx="6645910" cy="1290320"/>
+                    </a:xfrm>
+                    <a:prstGeom prst="rect">
+                      <a:avLst/>
+                    </a:prstGeom>
+                  </pic:spPr>
+                </pic:pic>
+              </a:graphicData>
+            </a:graphic>
+          </wp:inline>
+        </w:drawing>
+      </w:r>
+    </w:p>
+    <w:p>
+      <w:pPr>
+        <w:ind w:leftChars="100" w:left="240"/>
+      </w:pPr>
+      <w:r>
+        <w:drawing>
+          <wp:inline distT="0" distB="0" distL="0" distR="0" wp14:anchorId="32CEBC1A" wp14:editId="3DB9BCD6">
+            <wp:extent cx="6645910" cy="1265555"/>
+            <wp:effectExtent l="0" t="0" r="2540" b="0"/>
+            <wp:docPr id="36" name="圖片 36"/>
+            <wp:cNvGraphicFramePr>
+              <a:graphicFrameLocks xmlns:a="http://schemas.openxmlformats.org/drawingml/2006/main" noChangeAspect="1"/>
+            </wp:cNvGraphicFramePr>
+            <a:graphic xmlns:a="http://schemas.openxmlformats.org/drawingml/2006/main">
+              <a:graphicData uri="http://schemas.openxmlformats.org/drawingml/2006/picture">
+                <pic:pic xmlns:pic="http://schemas.openxmlformats.org/drawingml/2006/picture">
+                  <pic:nvPicPr>
+                    <pic:cNvPr id="1" name=""/>
+                    <pic:cNvPicPr/>
+                  </pic:nvPicPr>
+                  <pic:blipFill>
+                    <a:blip r:embed="rId38"/>
+                    <a:stretch>
+                      <a:fillRect/>
+                    </a:stretch>
+                  </pic:blipFill>
+                  <pic:spPr>
+                    <a:xfrm>
+                      <a:off x="0" y="0"/>
+                      <a:ext cx="6645910" cy="1265555"/>
+                    </a:xfrm>
+                    <a:prstGeom prst="rect">
+                      <a:avLst/>
+                    </a:prstGeom>
+                  </pic:spPr>
+                </pic:pic>
+              </a:graphicData>
+            </a:graphic>
+          </wp:inline>
+        </w:drawing>
+      </w:r>
+    </w:p>
+    <w:p>
+      <w:pPr>
+        <w:ind w:leftChars="100" w:left="240"/>
+      </w:pPr>
+      <w:r>
+        <w:lastRenderedPageBreak/>
+        <w:drawing>
+          <wp:inline distT="0" distB="0" distL="0" distR="0" wp14:anchorId="2EE5DDFA" wp14:editId="2F27B879">
+            <wp:extent cx="6645910" cy="1285875"/>
+            <wp:effectExtent l="0" t="0" r="2540" b="9525"/>
+            <wp:docPr id="38" name="圖片 38"/>
+            <wp:cNvGraphicFramePr>
+              <a:graphicFrameLocks xmlns:a="http://schemas.openxmlformats.org/drawingml/2006/main" noChangeAspect="1"/>
+            </wp:cNvGraphicFramePr>
+            <a:graphic xmlns:a="http://schemas.openxmlformats.org/drawingml/2006/main">
+              <a:graphicData uri="http://schemas.openxmlformats.org/drawingml/2006/picture">
+                <pic:pic xmlns:pic="http://schemas.openxmlformats.org/drawingml/2006/picture">
+                  <pic:nvPicPr>
+                    <pic:cNvPr id="1" name=""/>
+                    <pic:cNvPicPr/>
+                  </pic:nvPicPr>
+                  <pic:blipFill>
+                    <a:blip r:embed="rId39"/>
+                    <a:stretch>
+                      <a:fillRect/>
+                    </a:stretch>
+                  </pic:blipFill>
+                  <pic:spPr>
+                    <a:xfrm>
+                      <a:off x="0" y="0"/>
+                      <a:ext cx="6645910" cy="1285875"/>
+                    </a:xfrm>
+                    <a:prstGeom prst="rect">
+                      <a:avLst/>
+                    </a:prstGeom>
+                  </pic:spPr>
+                </pic:pic>
+              </a:graphicData>
+            </a:graphic>
+          </wp:inline>
+        </w:drawing>
+      </w:r>
+    </w:p>
+    <w:p>
+      <w:pPr>
+        <w:ind w:leftChars="100" w:left="240"/>
+      </w:pPr>
+      <w:r>
+        <w:drawing>
+          <wp:inline distT="0" distB="0" distL="0" distR="0" wp14:anchorId="7193D3EE" wp14:editId="3344C9D5">
+            <wp:extent cx="6645910" cy="1257300"/>
+            <wp:effectExtent l="0" t="0" r="2540" b="0"/>
+            <wp:docPr id="39" name="圖片 39"/>
+            <wp:cNvGraphicFramePr>
+              <a:graphicFrameLocks xmlns:a="http://schemas.openxmlformats.org/drawingml/2006/main" noChangeAspect="1"/>
+            </wp:cNvGraphicFramePr>
+            <a:graphic xmlns:a="http://schemas.openxmlformats.org/drawingml/2006/main">
+              <a:graphicData uri="http://schemas.openxmlformats.org/drawingml/2006/picture">
+                <pic:pic xmlns:pic="http://schemas.openxmlformats.org/drawingml/2006/picture">
+                  <pic:nvPicPr>
+                    <pic:cNvPr id="1" name=""/>
+                    <pic:cNvPicPr/>
+                  </pic:nvPicPr>
+                  <pic:blipFill>
+                    <a:blip r:embed="rId40"/>
+                    <a:stretch>
+                      <a:fillRect/>
+                    </a:stretch>
+                  </pic:blipFill>
+                  <pic:spPr>
+                    <a:xfrm>
+                      <a:off x="0" y="0"/>
+                      <a:ext cx="6645910" cy="1257300"/>
+                    </a:xfrm>
+                    <a:prstGeom prst="rect">
+                      <a:avLst/>
+                    </a:prstGeom>
+                  </pic:spPr>
+                </pic:pic>
+              </a:graphicData>
+            </a:graphic>
+          </wp:inline>
+        </w:drawing>
+      </w:r>
+    </w:p>
+    <w:p>
+      <w:pPr>
+        <w:ind w:leftChars="100" w:left="240"/>
+      </w:pPr>
+      <w:r>
+        <w:drawing>
+          <wp:inline distT="0" distB="0" distL="0" distR="0" wp14:anchorId="0F707E57" wp14:editId="196A95ED">
+            <wp:extent cx="6645910" cy="1265555"/>
+            <wp:effectExtent l="0" t="0" r="2540" b="0"/>
+            <wp:docPr id="40" name="圖片 40"/>
+            <wp:cNvGraphicFramePr>
+              <a:graphicFrameLocks xmlns:a="http://schemas.openxmlformats.org/drawingml/2006/main" noChangeAspect="1"/>
+            </wp:cNvGraphicFramePr>
+            <a:graphic xmlns:a="http://schemas.openxmlformats.org/drawingml/2006/main">
+              <a:graphicData uri="http://schemas.openxmlformats.org/drawingml/2006/picture">
+                <pic:pic xmlns:pic="http://schemas.openxmlformats.org/drawingml/2006/picture">
+                  <pic:nvPicPr>
+                    <pic:cNvPr id="1" name=""/>
+                    <pic:cNvPicPr/>
+                  </pic:nvPicPr>
+                  <pic:blipFill>
+                    <a:blip r:embed="rId41"/>
+                    <a:stretch>
+                      <a:fillRect/>
+                    </a:stretch>
+                  </pic:blipFill>
+                  <pic:spPr>
+                    <a:xfrm>
+                      <a:off x="0" y="0"/>
+                      <a:ext cx="6645910" cy="1265555"/>
+                    </a:xfrm>
+                    <a:prstGeom prst="rect">
+                      <a:avLst/>
+                    </a:prstGeom>
+                  </pic:spPr>
+                </pic:pic>
+              </a:graphicData>
+            </a:graphic>
+          </wp:inline>
+        </w:drawing>
+      </w:r>
+    </w:p>
+    <w:p>
+      <w:pPr>
+        <w:ind w:leftChars="100" w:left="240"/>
+        <w:rPr>
+          <w:rFonts w:ascii="Arial" w:hAnsi="Arial" w:cs="Arial"/>
+          <w:sz w:val="32"/>
+          <w:szCs w:val="32"/>
+        </w:rPr>
+      </w:pPr>
+      <w:r>
+        <w:rPr>
+          <w:rFonts w:ascii="Arial" w:hAnsi="Arial" w:cs="Arial"/>
+          <w:sz w:val="32"/>
+          <w:szCs w:val="32"/>
+        </w:rPr>
+        <w:t xml:space="preserve">9.2 </w:t>
+      </w:r>
+      <w:r>
+        <w:rPr>
+          <w:rFonts w:ascii="Arial" w:hAnsi="Arial" w:cs="Arial"/>
+          <w:sz w:val="32"/>
+          <w:szCs w:val="32"/>
+        </w:rPr>
+        <w:t>the error for 96 samples of real part and imaginary part</w:t>
+      </w:r>
+      <w:r>
+        <w:rPr>
+          <w:rFonts w:ascii="Arial" w:hAnsi="Arial" w:cs="Arial"/>
+          <w:sz w:val="32"/>
+          <w:szCs w:val="32"/>
+        </w:rPr>
+        <w:tab/>
+      </w:r>
+      <w:r>
+        <w:rPr>
+          <w:rFonts w:ascii="Arial" w:hAnsi="Arial" w:cs="Arial"/>
+          <w:sz w:val="32"/>
+          <w:szCs w:val="32"/>
+        </w:rPr>
+        <w:t>and SQNR</w:t>
+      </w:r>
+    </w:p>
+    <w:p>
+      <w:pPr>
+        <w:ind w:leftChars="100" w:left="240"/>
+      </w:pPr>
+      <w:r>
+        <w:drawing>
+          <wp:inline distT="0" distB="0" distL="0" distR="0" wp14:anchorId="4A8814A7" wp14:editId="24DE4093">
+            <wp:extent cx="6645910" cy="3558540"/>
+            <wp:effectExtent l="0" t="0" r="2540" b="3810"/>
+            <wp:docPr id="41" name="圖片 41"/>
+            <wp:cNvGraphicFramePr>
+              <a:graphicFrameLocks xmlns:a="http://schemas.openxmlformats.org/drawingml/2006/main" noChangeAspect="1"/>
+            </wp:cNvGraphicFramePr>
+            <a:graphic xmlns:a="http://schemas.openxmlformats.org/drawingml/2006/main">
+              <a:graphicData uri="http://schemas.openxmlformats.org/drawingml/2006/picture">
+                <pic:pic xmlns:pic="http://schemas.openxmlformats.org/drawingml/2006/picture">
+                  <pic:nvPicPr>
+                    <pic:cNvPr id="1" name=""/>
+                    <pic:cNvPicPr/>
+                  </pic:nvPicPr>
+                  <pic:blipFill>
+                    <a:blip r:embed="rId42"/>
+                    <a:stretch>
+                      <a:fillRect/>
+                    </a:stretch>
+                  </pic:blipFill>
+                  <pic:spPr>
+                    <a:xfrm>
+                      <a:off x="0" y="0"/>
+                      <a:ext cx="6645910" cy="3558540"/>
+                    </a:xfrm>
+                    <a:prstGeom prst="rect">
+                      <a:avLst/>
+                    </a:prstGeom>
+                  </pic:spPr>
+                </pic:pic>
+              </a:graphicData>
+            </a:graphic>
+          </wp:inline>
+        </w:drawing>
+      </w:r>
     </w:p>
     <w:p>
       <w:pPr>
         <w:ind w:leftChars="100" w:left="240"/>
         <w:jc w:val="center"/>
       </w:pPr>
-    </w:p>
-    <w:p>
-      <w:pPr>
-        <w:ind w:leftChars="100" w:left="240"/>
-        <w:jc w:val="center"/>
-        <w:rPr>
-          <w:rFonts w:hint="eastAsia"/>
-        </w:rPr>
-      </w:pPr>
-    </w:p>
-    <w:p>
-      <w:pPr>
-        <w:ind w:leftChars="100" w:left="240"/>
-        <w:rPr>
-          <w:rFonts w:ascii="Arial" w:hAnsi="Arial" w:cs="Arial"/>
-          <w:sz w:val="36"/>
-          <w:szCs w:val="36"/>
-        </w:rPr>
-      </w:pPr>
-      <w:r>
-        <w:rPr>
-          <w:rFonts w:ascii="Arial" w:hAnsi="Arial" w:cs="Arial"/>
-          <w:sz w:val="36"/>
-          <w:szCs w:val="36"/>
-        </w:rPr>
-        <w:t>8. (Step 8) Please use FFTInput32.mat as the inputs. Quantize them using the word</w:t>
+      <w:r>
+        <w:drawing>
+          <wp:inline distT="0" distB="0" distL="0" distR="0" wp14:anchorId="209C87C1" wp14:editId="3010CBDC">
+            <wp:extent cx="1838582" cy="181000"/>
+            <wp:effectExtent l="0" t="0" r="9525" b="9525"/>
+            <wp:docPr id="42" name="圖片 42"/>
+            <wp:cNvGraphicFramePr>
+              <a:graphicFrameLocks xmlns:a="http://schemas.openxmlformats.org/drawingml/2006/main" noChangeAspect="1"/>
+            </wp:cNvGraphicFramePr>
+            <a:graphic xmlns:a="http://schemas.openxmlformats.org/drawingml/2006/main">
+              <a:graphicData uri="http://schemas.openxmlformats.org/drawingml/2006/picture">
+                <pic:pic xmlns:pic="http://schemas.openxmlformats.org/drawingml/2006/picture">
+                  <pic:nvPicPr>
+                    <pic:cNvPr id="1" name=""/>
+                    <pic:cNvPicPr/>
+                  </pic:nvPicPr>
+                  <pic:blipFill>
+                    <a:blip r:embed="rId43"/>
+                    <a:stretch>
+                      <a:fillRect/>
+                    </a:stretch>
+                  </pic:blipFill>
+                  <pic:spPr>
+                    <a:xfrm>
+                      <a:off x="0" y="0"/>
+                      <a:ext cx="1838582" cy="181000"/>
+                    </a:xfrm>
+                    <a:prstGeom prst="rect">
+                      <a:avLst/>
+                    </a:prstGeom>
+                  </pic:spPr>
+                </pic:pic>
+              </a:graphicData>
+            </a:graphic>
+          </wp:inline>
+        </w:drawing>
+      </w:r>
+    </w:p>
+    <w:p>
+      <w:pPr>
+        <w:rPr>
+          <w:rFonts w:ascii="Arial" w:hAnsi="Arial" w:cs="Arial"/>
+          <w:sz w:val="40"/>
+          <w:szCs w:val="40"/>
+        </w:rPr>
+      </w:pPr>
+    </w:p>
+    <w:p>
+      <w:pPr>
+        <w:ind w:leftChars="100" w:left="240"/>
+        <w:rPr>
+          <w:rFonts w:ascii="Arial" w:hAnsi="Arial" w:cs="Arial"/>
+          <w:sz w:val="32"/>
+          <w:szCs w:val="32"/>
+        </w:rPr>
+      </w:pPr>
+    </w:p>
+    <w:p>
+      <w:pPr>
+        <w:ind w:leftChars="100" w:left="240"/>
+        <w:rPr>
+          <w:rFonts w:ascii="Arial" w:hAnsi="Arial" w:cs="Arial"/>
+          <w:sz w:val="32"/>
+          <w:szCs w:val="32"/>
+        </w:rPr>
+      </w:pPr>
+    </w:p>
+    <w:p>
+      <w:pPr>
+        <w:ind w:leftChars="100" w:left="240"/>
+        <w:rPr>
+          <w:rFonts w:ascii="Arial" w:hAnsi="Arial" w:cs="Arial"/>
+          <w:sz w:val="32"/>
+          <w:szCs w:val="32"/>
+        </w:rPr>
+      </w:pPr>
+      <w:r>
+        <w:rPr>
+          <w:rFonts w:ascii="Arial" w:hAnsi="Arial" w:cs="Arial"/>
+          <w:sz w:val="40"/>
+          <w:szCs w:val="40"/>
+        </w:rPr>
+        <w:lastRenderedPageBreak/>
+        <w:t>10. (Step 10) Insert D flip-flop at the input and output. Synthesize your design. Provide</w:t>
       </w:r>
       <w:r>
         <w:rPr>
           <w:rFonts w:ascii="Arial" w:hAnsi="Arial" w:cs="Arial" w:hint="eastAsia"/>
-          <w:sz w:val="36"/>
-          <w:szCs w:val="36"/>
+          <w:sz w:val="40"/>
+          <w:szCs w:val="40"/>
+        </w:rPr>
+        <w:t xml:space="preserve"> </w:t>
+      </w:r>
+      <w:r>
+        <w:rPr>
+          <w:rFonts w:ascii="Arial" w:hAnsi="Arial" w:cs="Arial"/>
+          <w:sz w:val="40"/>
+          <w:szCs w:val="40"/>
+        </w:rPr>
+        <w:t>the report of max delay. Note that if you did not insert internal pipeline registers,</w:t>
+      </w:r>
+      <w:r>
+        <w:rPr>
+          <w:rFonts w:ascii="Arial" w:hAnsi="Arial" w:cs="Arial" w:hint="eastAsia"/>
+          <w:sz w:val="40"/>
+          <w:szCs w:val="40"/>
+        </w:rPr>
+        <w:t xml:space="preserve"> </w:t>
+      </w:r>
+      <w:r>
+        <w:rPr>
+          <w:rFonts w:ascii="Arial" w:hAnsi="Arial" w:cs="Arial"/>
+          <w:sz w:val="40"/>
+          <w:szCs w:val="40"/>
+        </w:rPr>
+        <w:t>the critical path is long and the operating frequency is not high. (10%)</w:t>
+      </w:r>
+      <w:r>
+        <w:rPr>
+          <w:rFonts w:ascii="Arial" w:hAnsi="Arial" w:cs="Arial"/>
+          <w:sz w:val="40"/>
+          <w:szCs w:val="40"/>
+        </w:rPr>
+        <w:cr/>
+      </w:r>
+      <w:r>
+        <w:rPr>
+          <w:rFonts w:ascii="Arial" w:hAnsi="Arial" w:cs="Arial"/>
+          <w:sz w:val="32"/>
+          <w:szCs w:val="32"/>
+        </w:rPr>
+        <w:t>max delay = 19.866ns</w:t>
+      </w:r>
+      <w:r>
+        <w:rPr>
+          <w:rFonts w:ascii="Arial" w:hAnsi="Arial" w:cs="Arial"/>
+          <w:sz w:val="32"/>
+          <w:szCs w:val="32"/>
+        </w:rPr>
+        <w:t xml:space="preserve"> (</w:t>
+      </w:r>
+      <w:r>
+        <w:rPr>
+          <w:rFonts w:ascii="Arial" w:hAnsi="Arial" w:cs="Arial"/>
+          <w:sz w:val="32"/>
+          <w:szCs w:val="32"/>
+        </w:rPr>
+        <w:t>operating frequency</w:t>
+      </w:r>
+      <w:r>
+        <w:rPr>
+          <w:rFonts w:ascii="Arial" w:hAnsi="Arial" w:cs="Arial"/>
+          <w:sz w:val="32"/>
+          <w:szCs w:val="32"/>
+        </w:rPr>
+        <w:t xml:space="preserve"> = 50.3MHz)</w:t>
+      </w:r>
+    </w:p>
+    <w:p>
+      <w:pPr>
+        <w:ind w:leftChars="100" w:left="240"/>
+        <w:rPr>
+          <w:rFonts w:ascii="Arial" w:hAnsi="Arial" w:cs="Arial"/>
+          <w:sz w:val="40"/>
+          <w:szCs w:val="40"/>
+        </w:rPr>
+      </w:pPr>
+      <w:r>
+        <w:rPr>
+          <w:rFonts w:ascii="Arial" w:hAnsi="Arial" w:cs="Arial"/>
+          <w:sz w:val="40"/>
+          <w:szCs w:val="40"/>
+        </w:rPr>
+        <w:drawing>
+          <wp:inline distT="0" distB="0" distL="0" distR="0" wp14:anchorId="79A8714F" wp14:editId="1524CCEA">
+            <wp:extent cx="6645910" cy="1878965"/>
+            <wp:effectExtent l="0" t="0" r="2540" b="6985"/>
+            <wp:docPr id="43" name="圖片 43"/>
+            <wp:cNvGraphicFramePr>
+              <a:graphicFrameLocks xmlns:a="http://schemas.openxmlformats.org/drawingml/2006/main" noChangeAspect="1"/>
+            </wp:cNvGraphicFramePr>
+            <a:graphic xmlns:a="http://schemas.openxmlformats.org/drawingml/2006/main">
+              <a:graphicData uri="http://schemas.openxmlformats.org/drawingml/2006/picture">
+                <pic:pic xmlns:pic="http://schemas.openxmlformats.org/drawingml/2006/picture">
+                  <pic:nvPicPr>
+                    <pic:cNvPr id="1" name=""/>
+                    <pic:cNvPicPr/>
+                  </pic:nvPicPr>
+                  <pic:blipFill>
+                    <a:blip r:embed="rId44"/>
+                    <a:stretch>
+                      <a:fillRect/>
+                    </a:stretch>
+                  </pic:blipFill>
+                  <pic:spPr>
+                    <a:xfrm>
+                      <a:off x="0" y="0"/>
+                      <a:ext cx="6645910" cy="1878965"/>
+                    </a:xfrm>
+                    <a:prstGeom prst="rect">
+                      <a:avLst/>
+                    </a:prstGeom>
+                  </pic:spPr>
+                </pic:pic>
+              </a:graphicData>
+            </a:graphic>
+          </wp:inline>
+        </w:drawing>
+      </w:r>
+    </w:p>
+    <w:p>
+      <w:pPr>
+        <w:ind w:leftChars="100" w:left="240"/>
+        <w:rPr>
+          <w:rFonts w:ascii="Arial" w:hAnsi="Arial" w:cs="Arial"/>
+          <w:sz w:val="40"/>
+          <w:szCs w:val="40"/>
+        </w:rPr>
+      </w:pPr>
+    </w:p>
+    <w:p>
+      <w:pPr>
+        <w:ind w:leftChars="100" w:left="240"/>
+        <w:rPr>
+          <w:rFonts w:ascii="Arial" w:hAnsi="Arial" w:cs="Arial"/>
+          <w:sz w:val="40"/>
+          <w:szCs w:val="40"/>
+        </w:rPr>
+      </w:pPr>
+    </w:p>
+    <w:p>
+      <w:pPr>
+        <w:ind w:leftChars="100" w:left="240"/>
+        <w:rPr>
+          <w:rFonts w:ascii="Arial" w:hAnsi="Arial" w:cs="Arial"/>
+          <w:sz w:val="40"/>
+          <w:szCs w:val="40"/>
+        </w:rPr>
+      </w:pPr>
+    </w:p>
+    <w:p>
+      <w:pPr>
+        <w:ind w:leftChars="100" w:left="240"/>
+        <w:rPr>
+          <w:rFonts w:ascii="Arial" w:hAnsi="Arial" w:cs="Arial"/>
+          <w:sz w:val="40"/>
+          <w:szCs w:val="40"/>
+        </w:rPr>
+      </w:pPr>
+    </w:p>
+    <w:p>
+      <w:pPr>
+        <w:ind w:leftChars="100" w:left="240"/>
+        <w:rPr>
+          <w:rFonts w:ascii="Arial" w:hAnsi="Arial" w:cs="Arial"/>
+          <w:sz w:val="40"/>
+          <w:szCs w:val="40"/>
+        </w:rPr>
+      </w:pPr>
+    </w:p>
+    <w:p>
+      <w:pPr>
+        <w:ind w:leftChars="100" w:left="240"/>
+        <w:rPr>
+          <w:rFonts w:ascii="Arial" w:hAnsi="Arial" w:cs="Arial"/>
+          <w:sz w:val="40"/>
+          <w:szCs w:val="40"/>
+        </w:rPr>
+      </w:pPr>
+    </w:p>
+    <w:p>
+      <w:pPr>
+        <w:ind w:leftChars="100" w:left="240"/>
+        <w:rPr>
+          <w:rFonts w:ascii="Arial" w:hAnsi="Arial" w:cs="Arial"/>
+          <w:sz w:val="40"/>
+          <w:szCs w:val="40"/>
+        </w:rPr>
+      </w:pPr>
+    </w:p>
+    <w:p>
+      <w:pPr>
+        <w:ind w:leftChars="100" w:left="240"/>
+        <w:rPr>
+          <w:rFonts w:ascii="Arial" w:hAnsi="Arial" w:cs="Arial"/>
+          <w:sz w:val="40"/>
+          <w:szCs w:val="40"/>
+        </w:rPr>
+      </w:pPr>
+    </w:p>
+    <w:p>
+      <w:pPr>
+        <w:ind w:leftChars="100" w:left="240"/>
+        <w:rPr>
+          <w:rFonts w:ascii="Arial" w:hAnsi="Arial" w:cs="Arial"/>
+          <w:sz w:val="40"/>
+          <w:szCs w:val="40"/>
+        </w:rPr>
+      </w:pPr>
+    </w:p>
+    <w:p>
+      <w:pPr>
+        <w:ind w:leftChars="100" w:left="240"/>
+        <w:rPr>
+          <w:rFonts w:ascii="Arial" w:hAnsi="Arial" w:cs="Arial"/>
+          <w:sz w:val="40"/>
+          <w:szCs w:val="40"/>
+        </w:rPr>
+      </w:pPr>
+    </w:p>
+    <w:p>
+      <w:pPr>
+        <w:ind w:leftChars="100" w:left="240"/>
+        <w:rPr>
+          <w:rFonts w:ascii="Arial" w:hAnsi="Arial" w:cs="Arial" w:hint="eastAsia"/>
+          <w:sz w:val="40"/>
+          <w:szCs w:val="40"/>
+        </w:rPr>
+      </w:pPr>
+    </w:p>
+    <w:p>
+      <w:pPr>
+        <w:ind w:leftChars="100" w:left="240"/>
+        <w:rPr>
+          <w:rFonts w:ascii="Arial" w:hAnsi="Arial" w:cs="Arial"/>
+          <w:sz w:val="40"/>
+          <w:szCs w:val="40"/>
+        </w:rPr>
+      </w:pPr>
+      <w:r>
+        <w:rPr>
+          <w:rFonts w:ascii="Arial" w:hAnsi="Arial" w:cs="Arial"/>
+          <w:sz w:val="40"/>
+          <w:szCs w:val="40"/>
+        </w:rPr>
+        <w:lastRenderedPageBreak/>
+        <w:t>11. (Step 11) Insert pipeline registers to accelerate your design. For FPGA flow, the target operating clock frequency (</w:t>
+      </w:r>
+      <w:r>
+        <w:rPr>
+          <w:rFonts w:ascii="Cambria Math" w:hAnsi="Cambria Math" w:cs="Cambria Math"/>
+          <w:sz w:val="40"/>
+          <w:szCs w:val="40"/>
+        </w:rPr>
+        <w:t>𝑓𝑠</w:t>
+      </w:r>
+      <w:r>
+        <w:rPr>
+          <w:rFonts w:ascii="Arial" w:hAnsi="Arial" w:cs="Arial"/>
+          <w:sz w:val="40"/>
+          <w:szCs w:val="40"/>
+        </w:rPr>
+        <w:t>) is 75MHz. For cell-based design flow, the target operating frequency (</w:t>
+      </w:r>
+      <w:r>
+        <w:rPr>
+          <w:rFonts w:ascii="Cambria Math" w:hAnsi="Cambria Math" w:cs="Cambria Math"/>
+          <w:sz w:val="40"/>
+          <w:szCs w:val="40"/>
+        </w:rPr>
+        <w:t>𝑓𝑠</w:t>
+      </w:r>
+      <w:r>
+        <w:rPr>
+          <w:rFonts w:ascii="Arial" w:hAnsi="Arial" w:cs="Arial"/>
+          <w:sz w:val="40"/>
+          <w:szCs w:val="40"/>
+        </w:rPr>
+        <w:t>) is 130MHz. Show the timing diagram of post</w:t>
+      </w:r>
+      <w:r>
+        <w:rPr>
+          <w:rFonts w:ascii="Arial" w:hAnsi="Arial" w:cs="Arial"/>
+          <w:sz w:val="40"/>
+          <w:szCs w:val="40"/>
         </w:rPr>
         <w:t>-</w:t>
       </w:r>
       <w:r>
         <w:rPr>
           <w:rFonts w:ascii="Arial" w:hAnsi="Arial" w:cs="Arial"/>
-          <w:sz w:val="36"/>
-          <w:szCs w:val="36"/>
-        </w:rPr>
-        <w:t>length selected by yourself. Show the timing diagram of behavior simulation for MDC FFT. Compared the results to your answer in Q1(Step 1). Draw the error for 32 samples of real part and imaginary part. (25%)</w:t>
-      </w:r>
-    </w:p>
-    <w:p>
-      <w:pPr>
-        <w:ind w:leftChars="100" w:left="240"/>
-      </w:pPr>
-    </w:p>
-    <w:p>
-      <w:pPr>
-        <w:ind w:leftChars="100" w:left="240"/>
-      </w:pPr>
-    </w:p>
-    <w:p>
-      <w:pPr>
-        <w:ind w:leftChars="100" w:left="240"/>
-      </w:pPr>
-    </w:p>
-    <w:p>
-      <w:pPr>
-        <w:ind w:leftChars="100" w:left="240"/>
-      </w:pPr>
-    </w:p>
-    <w:p>
-      <w:pPr>
-        <w:ind w:leftChars="100" w:left="240"/>
-      </w:pPr>
-    </w:p>
-    <w:p>
-      <w:pPr>
-        <w:ind w:leftChars="100" w:left="240"/>
-      </w:pPr>
-    </w:p>
-    <w:p>
-      <w:pPr>
-        <w:ind w:leftChars="100" w:left="240"/>
-      </w:pPr>
-    </w:p>
-    <w:p>
-      <w:pPr>
-        <w:ind w:leftChars="100" w:left="240"/>
-      </w:pPr>
-    </w:p>
-    <w:p>
-      <w:pPr>
-        <w:ind w:leftChars="100" w:left="240"/>
-      </w:pPr>
-    </w:p>
-    <w:p>
-      <w:pPr>
-        <w:ind w:leftChars="100" w:left="240"/>
-      </w:pPr>
-    </w:p>
-    <w:p>
-      <w:pPr>
-        <w:ind w:leftChars="100" w:left="240"/>
-      </w:pPr>
-    </w:p>
-    <w:p>
-      <w:pPr>
-        <w:ind w:leftChars="100" w:left="240"/>
-      </w:pPr>
-    </w:p>
-    <w:p>
-      <w:pPr>
-        <w:ind w:leftChars="100" w:left="240"/>
-      </w:pPr>
-    </w:p>
-    <w:p>
-      <w:pPr>
-        <w:ind w:leftChars="100" w:left="240"/>
-      </w:pPr>
-    </w:p>
-    <w:p>
-      <w:pPr>
-        <w:ind w:leftChars="100" w:left="240"/>
-      </w:pPr>
-    </w:p>
-    <w:p>
-      <w:pPr>
-        <w:ind w:leftChars="100" w:left="240"/>
-      </w:pPr>
-    </w:p>
-    <w:p>
-      <w:pPr>
-        <w:ind w:leftChars="100" w:left="240"/>
-      </w:pPr>
-    </w:p>
-    <w:p>
-      <w:pPr>
-        <w:ind w:leftChars="100" w:left="240"/>
-      </w:pPr>
-    </w:p>
-    <w:p>
-      <w:pPr>
-        <w:ind w:leftChars="100" w:left="240"/>
-        <w:rPr>
-          <w:rFonts w:hint="eastAsia"/>
-        </w:rPr>
-      </w:pPr>
-    </w:p>
-    <w:p>
-      <w:pPr>
-        <w:rPr>
-          <w:rFonts w:ascii="Arial" w:hAnsi="Arial" w:cs="Arial"/>
-          <w:sz w:val="40"/>
-          <w:szCs w:val="40"/>
-        </w:rPr>
-      </w:pPr>
-    </w:p>
-    <w:p>
-      <w:pPr>
-        <w:ind w:leftChars="100" w:left="240"/>
-        <w:rPr>
-          <w:rFonts w:ascii="Arial" w:hAnsi="Arial" w:cs="Arial"/>
-          <w:sz w:val="32"/>
-          <w:szCs w:val="32"/>
-        </w:rPr>
-      </w:pPr>
+          <w:sz w:val="40"/>
+          <w:szCs w:val="40"/>
+        </w:rPr>
+        <w:t>synthesis simulation results with proper clock period settings (1/</w:t>
+      </w:r>
+      <w:r>
+        <w:rPr>
+          <w:rFonts w:ascii="Cambria Math" w:hAnsi="Cambria Math" w:cs="Cambria Math"/>
+          <w:sz w:val="40"/>
+          <w:szCs w:val="40"/>
+        </w:rPr>
+        <w:t>𝑓𝑠</w:t>
+      </w:r>
+      <w:proofErr w:type="gramStart"/>
+      <w:r>
+        <w:rPr>
+          <w:rFonts w:ascii="Arial" w:hAnsi="Arial" w:cs="Arial"/>
+          <w:sz w:val="40"/>
+          <w:szCs w:val="40"/>
+        </w:rPr>
+        <w:t>) .</w:t>
+      </w:r>
+      <w:proofErr w:type="gramEnd"/>
+      <w:r>
+        <w:rPr>
+          <w:rFonts w:ascii="Arial" w:hAnsi="Arial" w:cs="Arial"/>
+          <w:sz w:val="40"/>
+          <w:szCs w:val="40"/>
+        </w:rPr>
+        <w:t xml:space="preserve"> Draw the error for 96 samples of real part and imaginary part. (25%)</w:t>
+      </w:r>
     </w:p>
     <w:p>
       <w:pPr>
@@ -6424,6 +7406,557 @@
           <w:szCs w:val="32"/>
         </w:rPr>
       </w:pPr>
+      <w:r>
+        <w:rPr>
+          <w:rFonts w:ascii="Arial" w:hAnsi="Arial" w:cs="Arial"/>
+          <w:sz w:val="40"/>
+          <w:szCs w:val="40"/>
+        </w:rPr>
+        <w:tab/>
+      </w:r>
+      <w:r>
+        <w:rPr>
+          <w:rFonts w:ascii="Arial" w:hAnsi="Arial" w:cs="Arial"/>
+          <w:sz w:val="32"/>
+          <w:szCs w:val="32"/>
+        </w:rPr>
+        <w:t>1</w:t>
+      </w:r>
+      <w:r>
+        <w:rPr>
+          <w:rFonts w:ascii="Arial" w:hAnsi="Arial" w:cs="Arial"/>
+          <w:sz w:val="32"/>
+          <w:szCs w:val="32"/>
+        </w:rPr>
+        <w:t xml:space="preserve">1.1 </w:t>
+      </w:r>
+      <w:proofErr w:type="spellStart"/>
+      <w:r>
+        <w:rPr>
+          <w:rFonts w:ascii="Arial" w:hAnsi="Arial" w:cs="Arial"/>
+          <w:sz w:val="32"/>
+          <w:szCs w:val="32"/>
+        </w:rPr>
+        <w:t>C</w:t>
+      </w:r>
+      <w:r>
+        <w:rPr>
+          <w:rFonts w:ascii="Arial" w:hAnsi="Arial" w:cs="Arial"/>
+          <w:sz w:val="32"/>
+          <w:szCs w:val="32"/>
+        </w:rPr>
+        <w:t>lk</w:t>
+      </w:r>
+      <w:proofErr w:type="spellEnd"/>
+      <w:r>
+        <w:rPr>
+          <w:rFonts w:ascii="Arial" w:hAnsi="Arial" w:cs="Arial"/>
+          <w:sz w:val="32"/>
+          <w:szCs w:val="32"/>
+        </w:rPr>
+        <w:t xml:space="preserve"> period = 13.2 ns (</w:t>
+      </w:r>
+      <w:r>
+        <w:rPr>
+          <w:rFonts w:ascii="Arial" w:hAnsi="Arial" w:cs="Arial"/>
+          <w:sz w:val="32"/>
+          <w:szCs w:val="32"/>
+        </w:rPr>
+        <w:t>operating frequency</w:t>
+      </w:r>
+      <w:r>
+        <w:rPr>
+          <w:rFonts w:ascii="Arial" w:hAnsi="Arial" w:cs="Arial"/>
+          <w:sz w:val="32"/>
+          <w:szCs w:val="32"/>
+        </w:rPr>
+        <w:t xml:space="preserve"> = 75.75</w:t>
+      </w:r>
+      <w:r>
+        <w:rPr>
+          <w:rFonts w:ascii="Arial" w:hAnsi="Arial" w:cs="Arial" w:hint="eastAsia"/>
+          <w:sz w:val="32"/>
+          <w:szCs w:val="32"/>
+        </w:rPr>
+        <w:t>M</w:t>
+      </w:r>
+      <w:r>
+        <w:rPr>
+          <w:rFonts w:ascii="Arial" w:hAnsi="Arial" w:cs="Arial"/>
+          <w:sz w:val="32"/>
+          <w:szCs w:val="32"/>
+        </w:rPr>
+        <w:t>Hz)</w:t>
+      </w:r>
+      <w:r>
+        <w:rPr>
+          <w:rFonts w:ascii="Arial" w:hAnsi="Arial" w:cs="Arial"/>
+          <w:sz w:val="32"/>
+          <w:szCs w:val="32"/>
+        </w:rPr>
+        <w:t>:</w:t>
+      </w:r>
+    </w:p>
+    <w:p>
+      <w:pPr>
+        <w:ind w:leftChars="100" w:left="240"/>
+        <w:rPr>
+          <w:rFonts w:ascii="Arial" w:hAnsi="Arial" w:cs="Arial"/>
+          <w:sz w:val="40"/>
+          <w:szCs w:val="40"/>
+        </w:rPr>
+      </w:pPr>
+      <w:r>
+        <w:rPr>
+          <w:rFonts w:ascii="Arial" w:hAnsi="Arial" w:cs="Arial"/>
+          <w:sz w:val="40"/>
+          <w:szCs w:val="40"/>
+        </w:rPr>
+        <w:drawing>
+          <wp:inline distT="0" distB="0" distL="0" distR="0" wp14:anchorId="39F768E2" wp14:editId="5F6B1787">
+            <wp:extent cx="6645910" cy="1417955"/>
+            <wp:effectExtent l="0" t="0" r="2540" b="0"/>
+            <wp:docPr id="45" name="圖片 45"/>
+            <wp:cNvGraphicFramePr>
+              <a:graphicFrameLocks xmlns:a="http://schemas.openxmlformats.org/drawingml/2006/main" noChangeAspect="1"/>
+            </wp:cNvGraphicFramePr>
+            <a:graphic xmlns:a="http://schemas.openxmlformats.org/drawingml/2006/main">
+              <a:graphicData uri="http://schemas.openxmlformats.org/drawingml/2006/picture">
+                <pic:pic xmlns:pic="http://schemas.openxmlformats.org/drawingml/2006/picture">
+                  <pic:nvPicPr>
+                    <pic:cNvPr id="1" name=""/>
+                    <pic:cNvPicPr/>
+                  </pic:nvPicPr>
+                  <pic:blipFill>
+                    <a:blip r:embed="rId45"/>
+                    <a:stretch>
+                      <a:fillRect/>
+                    </a:stretch>
+                  </pic:blipFill>
+                  <pic:spPr>
+                    <a:xfrm>
+                      <a:off x="0" y="0"/>
+                      <a:ext cx="6645910" cy="1417955"/>
+                    </a:xfrm>
+                    <a:prstGeom prst="rect">
+                      <a:avLst/>
+                    </a:prstGeom>
+                  </pic:spPr>
+                </pic:pic>
+              </a:graphicData>
+            </a:graphic>
+          </wp:inline>
+        </w:drawing>
+      </w:r>
+    </w:p>
+    <w:p>
+      <w:pPr>
+        <w:ind w:leftChars="100" w:left="240"/>
+        <w:rPr>
+          <w:rFonts w:ascii="Arial" w:hAnsi="Arial" w:cs="Arial"/>
+          <w:sz w:val="40"/>
+          <w:szCs w:val="40"/>
+        </w:rPr>
+      </w:pPr>
+      <w:r>
+        <w:rPr>
+          <w:rFonts w:ascii="Arial" w:hAnsi="Arial" w:cs="Arial"/>
+          <w:sz w:val="40"/>
+          <w:szCs w:val="40"/>
+        </w:rPr>
+        <w:drawing>
+          <wp:inline distT="0" distB="0" distL="0" distR="0" wp14:anchorId="61847CC4" wp14:editId="0B8DB01A">
+            <wp:extent cx="6645910" cy="1280160"/>
+            <wp:effectExtent l="0" t="0" r="2540" b="0"/>
+            <wp:docPr id="46" name="圖片 46"/>
+            <wp:cNvGraphicFramePr>
+              <a:graphicFrameLocks xmlns:a="http://schemas.openxmlformats.org/drawingml/2006/main" noChangeAspect="1"/>
+            </wp:cNvGraphicFramePr>
+            <a:graphic xmlns:a="http://schemas.openxmlformats.org/drawingml/2006/main">
+              <a:graphicData uri="http://schemas.openxmlformats.org/drawingml/2006/picture">
+                <pic:pic xmlns:pic="http://schemas.openxmlformats.org/drawingml/2006/picture">
+                  <pic:nvPicPr>
+                    <pic:cNvPr id="1" name=""/>
+                    <pic:cNvPicPr/>
+                  </pic:nvPicPr>
+                  <pic:blipFill>
+                    <a:blip r:embed="rId46"/>
+                    <a:stretch>
+                      <a:fillRect/>
+                    </a:stretch>
+                  </pic:blipFill>
+                  <pic:spPr>
+                    <a:xfrm>
+                      <a:off x="0" y="0"/>
+                      <a:ext cx="6645910" cy="1280160"/>
+                    </a:xfrm>
+                    <a:prstGeom prst="rect">
+                      <a:avLst/>
+                    </a:prstGeom>
+                  </pic:spPr>
+                </pic:pic>
+              </a:graphicData>
+            </a:graphic>
+          </wp:inline>
+        </w:drawing>
+      </w:r>
+    </w:p>
+    <w:p>
+      <w:pPr>
+        <w:ind w:leftChars="100" w:left="240"/>
+        <w:rPr>
+          <w:rFonts w:ascii="Arial" w:hAnsi="Arial" w:cs="Arial"/>
+          <w:sz w:val="40"/>
+          <w:szCs w:val="40"/>
+        </w:rPr>
+      </w:pPr>
+      <w:r>
+        <w:rPr>
+          <w:rFonts w:ascii="Arial" w:hAnsi="Arial" w:cs="Arial"/>
+          <w:sz w:val="40"/>
+          <w:szCs w:val="40"/>
+        </w:rPr>
+        <w:drawing>
+          <wp:inline distT="0" distB="0" distL="0" distR="0" wp14:anchorId="5937BF3A" wp14:editId="56A57156">
+            <wp:extent cx="6645910" cy="1282700"/>
+            <wp:effectExtent l="0" t="0" r="2540" b="0"/>
+            <wp:docPr id="47" name="圖片 47"/>
+            <wp:cNvGraphicFramePr>
+              <a:graphicFrameLocks xmlns:a="http://schemas.openxmlformats.org/drawingml/2006/main" noChangeAspect="1"/>
+            </wp:cNvGraphicFramePr>
+            <a:graphic xmlns:a="http://schemas.openxmlformats.org/drawingml/2006/main">
+              <a:graphicData uri="http://schemas.openxmlformats.org/drawingml/2006/picture">
+                <pic:pic xmlns:pic="http://schemas.openxmlformats.org/drawingml/2006/picture">
+                  <pic:nvPicPr>
+                    <pic:cNvPr id="1" name=""/>
+                    <pic:cNvPicPr/>
+                  </pic:nvPicPr>
+                  <pic:blipFill>
+                    <a:blip r:embed="rId47"/>
+                    <a:stretch>
+                      <a:fillRect/>
+                    </a:stretch>
+                  </pic:blipFill>
+                  <pic:spPr>
+                    <a:xfrm>
+                      <a:off x="0" y="0"/>
+                      <a:ext cx="6645910" cy="1282700"/>
+                    </a:xfrm>
+                    <a:prstGeom prst="rect">
+                      <a:avLst/>
+                    </a:prstGeom>
+                  </pic:spPr>
+                </pic:pic>
+              </a:graphicData>
+            </a:graphic>
+          </wp:inline>
+        </w:drawing>
+      </w:r>
+    </w:p>
+    <w:p>
+      <w:pPr>
+        <w:ind w:leftChars="100" w:left="240"/>
+        <w:rPr>
+          <w:rFonts w:ascii="Arial" w:hAnsi="Arial" w:cs="Arial"/>
+          <w:sz w:val="40"/>
+          <w:szCs w:val="40"/>
+        </w:rPr>
+      </w:pPr>
+      <w:r>
+        <w:rPr>
+          <w:rFonts w:ascii="Arial" w:hAnsi="Arial" w:cs="Arial"/>
+          <w:sz w:val="40"/>
+          <w:szCs w:val="40"/>
+        </w:rPr>
+        <w:drawing>
+          <wp:inline distT="0" distB="0" distL="0" distR="0" wp14:anchorId="3B60962D" wp14:editId="5D2ED981">
+            <wp:extent cx="6645910" cy="1275715"/>
+            <wp:effectExtent l="0" t="0" r="2540" b="635"/>
+            <wp:docPr id="48" name="圖片 48"/>
+            <wp:cNvGraphicFramePr>
+              <a:graphicFrameLocks xmlns:a="http://schemas.openxmlformats.org/drawingml/2006/main" noChangeAspect="1"/>
+            </wp:cNvGraphicFramePr>
+            <a:graphic xmlns:a="http://schemas.openxmlformats.org/drawingml/2006/main">
+              <a:graphicData uri="http://schemas.openxmlformats.org/drawingml/2006/picture">
+                <pic:pic xmlns:pic="http://schemas.openxmlformats.org/drawingml/2006/picture">
+                  <pic:nvPicPr>
+                    <pic:cNvPr id="1" name=""/>
+                    <pic:cNvPicPr/>
+                  </pic:nvPicPr>
+                  <pic:blipFill>
+                    <a:blip r:embed="rId48"/>
+                    <a:stretch>
+                      <a:fillRect/>
+                    </a:stretch>
+                  </pic:blipFill>
+                  <pic:spPr>
+                    <a:xfrm>
+                      <a:off x="0" y="0"/>
+                      <a:ext cx="6645910" cy="1275715"/>
+                    </a:xfrm>
+                    <a:prstGeom prst="rect">
+                      <a:avLst/>
+                    </a:prstGeom>
+                  </pic:spPr>
+                </pic:pic>
+              </a:graphicData>
+            </a:graphic>
+          </wp:inline>
+        </w:drawing>
+      </w:r>
+    </w:p>
+    <w:p>
+      <w:pPr>
+        <w:ind w:leftChars="100" w:left="240"/>
+        <w:rPr>
+          <w:rFonts w:ascii="Arial" w:hAnsi="Arial" w:cs="Arial"/>
+          <w:sz w:val="40"/>
+          <w:szCs w:val="40"/>
+        </w:rPr>
+      </w:pPr>
+      <w:r>
+        <w:rPr>
+          <w:rFonts w:ascii="Arial" w:hAnsi="Arial" w:cs="Arial"/>
+          <w:sz w:val="40"/>
+          <w:szCs w:val="40"/>
+        </w:rPr>
+        <w:lastRenderedPageBreak/>
+        <w:drawing>
+          <wp:inline distT="0" distB="0" distL="0" distR="0" wp14:anchorId="7A44E161" wp14:editId="5A2A62BF">
+            <wp:extent cx="6645910" cy="1287780"/>
+            <wp:effectExtent l="0" t="0" r="2540" b="7620"/>
+            <wp:docPr id="49" name="圖片 49"/>
+            <wp:cNvGraphicFramePr>
+              <a:graphicFrameLocks xmlns:a="http://schemas.openxmlformats.org/drawingml/2006/main" noChangeAspect="1"/>
+            </wp:cNvGraphicFramePr>
+            <a:graphic xmlns:a="http://schemas.openxmlformats.org/drawingml/2006/main">
+              <a:graphicData uri="http://schemas.openxmlformats.org/drawingml/2006/picture">
+                <pic:pic xmlns:pic="http://schemas.openxmlformats.org/drawingml/2006/picture">
+                  <pic:nvPicPr>
+                    <pic:cNvPr id="1" name=""/>
+                    <pic:cNvPicPr/>
+                  </pic:nvPicPr>
+                  <pic:blipFill>
+                    <a:blip r:embed="rId49"/>
+                    <a:stretch>
+                      <a:fillRect/>
+                    </a:stretch>
+                  </pic:blipFill>
+                  <pic:spPr>
+                    <a:xfrm>
+                      <a:off x="0" y="0"/>
+                      <a:ext cx="6645910" cy="1287780"/>
+                    </a:xfrm>
+                    <a:prstGeom prst="rect">
+                      <a:avLst/>
+                    </a:prstGeom>
+                  </pic:spPr>
+                </pic:pic>
+              </a:graphicData>
+            </a:graphic>
+          </wp:inline>
+        </w:drawing>
+      </w:r>
+    </w:p>
+    <w:p>
+      <w:pPr>
+        <w:ind w:leftChars="100" w:left="240"/>
+        <w:rPr>
+          <w:rFonts w:ascii="Arial" w:hAnsi="Arial" w:cs="Arial"/>
+          <w:sz w:val="40"/>
+          <w:szCs w:val="40"/>
+        </w:rPr>
+      </w:pPr>
+      <w:r>
+        <w:rPr>
+          <w:rFonts w:ascii="Arial" w:hAnsi="Arial" w:cs="Arial"/>
+          <w:sz w:val="40"/>
+          <w:szCs w:val="40"/>
+        </w:rPr>
+        <w:drawing>
+          <wp:inline distT="0" distB="0" distL="0" distR="0" wp14:anchorId="24B1B827" wp14:editId="66EBE94E">
+            <wp:extent cx="6645910" cy="1270635"/>
+            <wp:effectExtent l="0" t="0" r="2540" b="5715"/>
+            <wp:docPr id="50" name="圖片 50"/>
+            <wp:cNvGraphicFramePr>
+              <a:graphicFrameLocks xmlns:a="http://schemas.openxmlformats.org/drawingml/2006/main" noChangeAspect="1"/>
+            </wp:cNvGraphicFramePr>
+            <a:graphic xmlns:a="http://schemas.openxmlformats.org/drawingml/2006/main">
+              <a:graphicData uri="http://schemas.openxmlformats.org/drawingml/2006/picture">
+                <pic:pic xmlns:pic="http://schemas.openxmlformats.org/drawingml/2006/picture">
+                  <pic:nvPicPr>
+                    <pic:cNvPr id="1" name=""/>
+                    <pic:cNvPicPr/>
+                  </pic:nvPicPr>
+                  <pic:blipFill>
+                    <a:blip r:embed="rId50"/>
+                    <a:stretch>
+                      <a:fillRect/>
+                    </a:stretch>
+                  </pic:blipFill>
+                  <pic:spPr>
+                    <a:xfrm>
+                      <a:off x="0" y="0"/>
+                      <a:ext cx="6645910" cy="1270635"/>
+                    </a:xfrm>
+                    <a:prstGeom prst="rect">
+                      <a:avLst/>
+                    </a:prstGeom>
+                  </pic:spPr>
+                </pic:pic>
+              </a:graphicData>
+            </a:graphic>
+          </wp:inline>
+        </w:drawing>
+      </w:r>
+    </w:p>
+    <w:p>
+      <w:pPr>
+        <w:ind w:leftChars="100" w:left="240"/>
+        <w:rPr>
+          <w:rFonts w:ascii="Arial" w:hAnsi="Arial" w:cs="Arial"/>
+          <w:sz w:val="40"/>
+          <w:szCs w:val="40"/>
+        </w:rPr>
+      </w:pPr>
+      <w:r>
+        <w:rPr>
+          <w:rFonts w:ascii="Arial" w:hAnsi="Arial" w:cs="Arial"/>
+          <w:sz w:val="40"/>
+          <w:szCs w:val="40"/>
+        </w:rPr>
+        <w:drawing>
+          <wp:inline distT="0" distB="0" distL="0" distR="0" wp14:anchorId="588856EE" wp14:editId="176A1F11">
+            <wp:extent cx="6645910" cy="1299210"/>
+            <wp:effectExtent l="0" t="0" r="2540" b="0"/>
+            <wp:docPr id="51" name="圖片 51"/>
+            <wp:cNvGraphicFramePr>
+              <a:graphicFrameLocks xmlns:a="http://schemas.openxmlformats.org/drawingml/2006/main" noChangeAspect="1"/>
+            </wp:cNvGraphicFramePr>
+            <a:graphic xmlns:a="http://schemas.openxmlformats.org/drawingml/2006/main">
+              <a:graphicData uri="http://schemas.openxmlformats.org/drawingml/2006/picture">
+                <pic:pic xmlns:pic="http://schemas.openxmlformats.org/drawingml/2006/picture">
+                  <pic:nvPicPr>
+                    <pic:cNvPr id="1" name=""/>
+                    <pic:cNvPicPr/>
+                  </pic:nvPicPr>
+                  <pic:blipFill>
+                    <a:blip r:embed="rId51"/>
+                    <a:stretch>
+                      <a:fillRect/>
+                    </a:stretch>
+                  </pic:blipFill>
+                  <pic:spPr>
+                    <a:xfrm>
+                      <a:off x="0" y="0"/>
+                      <a:ext cx="6645910" cy="1299210"/>
+                    </a:xfrm>
+                    <a:prstGeom prst="rect">
+                      <a:avLst/>
+                    </a:prstGeom>
+                  </pic:spPr>
+                </pic:pic>
+              </a:graphicData>
+            </a:graphic>
+          </wp:inline>
+        </w:drawing>
+      </w:r>
+    </w:p>
+    <w:p>
+      <w:pPr>
+        <w:ind w:leftChars="100" w:left="240"/>
+        <w:rPr>
+          <w:rFonts w:ascii="Arial" w:hAnsi="Arial" w:cs="Arial"/>
+          <w:sz w:val="40"/>
+          <w:szCs w:val="40"/>
+        </w:rPr>
+      </w:pPr>
+    </w:p>
+    <w:p>
+      <w:pPr>
+        <w:ind w:leftChars="100" w:left="240"/>
+        <w:rPr>
+          <w:rFonts w:ascii="Arial" w:hAnsi="Arial" w:cs="Arial" w:hint="eastAsia"/>
+          <w:sz w:val="32"/>
+          <w:szCs w:val="32"/>
+        </w:rPr>
+      </w:pPr>
+      <w:r>
+        <w:rPr>
+          <w:rFonts w:ascii="Arial" w:hAnsi="Arial" w:cs="Arial"/>
+          <w:sz w:val="40"/>
+          <w:szCs w:val="40"/>
+        </w:rPr>
+        <w:tab/>
+      </w:r>
+      <w:r>
+        <w:rPr>
+          <w:rFonts w:ascii="Arial" w:hAnsi="Arial" w:cs="Arial"/>
+          <w:sz w:val="32"/>
+          <w:szCs w:val="32"/>
+        </w:rPr>
+        <w:t xml:space="preserve">11.2 </w:t>
+      </w:r>
+      <w:r>
+        <w:rPr>
+          <w:rFonts w:ascii="Arial" w:hAnsi="Arial" w:cs="Arial"/>
+          <w:sz w:val="32"/>
+          <w:szCs w:val="32"/>
+        </w:rPr>
+        <w:t>the error for 96 samples of real part and imaginary part</w:t>
+      </w:r>
+    </w:p>
+    <w:p>
+      <w:pPr>
+        <w:ind w:leftChars="100" w:left="240"/>
+        <w:rPr>
+          <w:rFonts w:ascii="Arial" w:hAnsi="Arial" w:cs="Arial" w:hint="eastAsia"/>
+          <w:sz w:val="40"/>
+          <w:szCs w:val="40"/>
+        </w:rPr>
+      </w:pPr>
+      <w:r>
+        <w:rPr>
+          <w:rFonts w:ascii="Arial" w:hAnsi="Arial" w:cs="Arial"/>
+          <w:sz w:val="40"/>
+          <w:szCs w:val="40"/>
+        </w:rPr>
+        <w:drawing>
+          <wp:inline distT="0" distB="0" distL="0" distR="0" wp14:anchorId="1D26E982" wp14:editId="2F136785">
+            <wp:extent cx="6645910" cy="3602355"/>
+            <wp:effectExtent l="0" t="0" r="2540" b="0"/>
+            <wp:docPr id="44" name="圖片 44"/>
+            <wp:cNvGraphicFramePr>
+              <a:graphicFrameLocks xmlns:a="http://schemas.openxmlformats.org/drawingml/2006/main" noChangeAspect="1"/>
+            </wp:cNvGraphicFramePr>
+            <a:graphic xmlns:a="http://schemas.openxmlformats.org/drawingml/2006/main">
+              <a:graphicData uri="http://schemas.openxmlformats.org/drawingml/2006/picture">
+                <pic:pic xmlns:pic="http://schemas.openxmlformats.org/drawingml/2006/picture">
+                  <pic:nvPicPr>
+                    <pic:cNvPr id="1" name=""/>
+                    <pic:cNvPicPr/>
+                  </pic:nvPicPr>
+                  <pic:blipFill>
+                    <a:blip r:embed="rId52"/>
+                    <a:stretch>
+                      <a:fillRect/>
+                    </a:stretch>
+                  </pic:blipFill>
+                  <pic:spPr>
+                    <a:xfrm>
+                      <a:off x="0" y="0"/>
+                      <a:ext cx="6645910" cy="3602355"/>
+                    </a:xfrm>
+                    <a:prstGeom prst="rect">
+                      <a:avLst/>
+                    </a:prstGeom>
+                  </pic:spPr>
+                </pic:pic>
+              </a:graphicData>
+            </a:graphic>
+          </wp:inline>
+        </w:drawing>
+      </w:r>
     </w:p>
     <w:sectPr>
       <w:pgSz w:w="11906" w:h="16838"/>

</xml_diff>